<commit_message>
Started work on act_report
</commit_message>
<xml_diff>
--- a/act_report.docx
+++ b/act_report.docx
@@ -2,7 +2,56 @@
 <file path=word/document.xml><?xml version="1.0" encoding="utf-8"?>
 <w:document xmlns:wpc="http://schemas.microsoft.com/office/word/2010/wordprocessingCanvas" xmlns:cx="http://schemas.microsoft.com/office/drawing/2014/chartex" xmlns:cx1="http://schemas.microsoft.com/office/drawing/2015/9/8/chartex" xmlns:cx2="http://schemas.microsoft.com/office/drawing/2015/10/21/chartex" xmlns:cx3="http://schemas.microsoft.com/office/drawing/2016/5/9/chartex" xmlns:cx4="http://schemas.microsoft.com/office/drawing/2016/5/10/chartex" xmlns:cx5="http://schemas.microsoft.com/office/drawing/2016/5/11/chartex" xmlns:cx6="http://schemas.microsoft.com/office/drawing/2016/5/12/chartex" xmlns:cx7="http://schemas.microsoft.com/office/drawing/2016/5/13/chartex" xmlns:cx8="http://schemas.microsoft.com/office/drawing/2016/5/14/chartex" xmlns:mc="http://schemas.openxmlformats.org/markup-compatibility/2006" xmlns:aink="http://schemas.microsoft.com/office/drawing/2016/ink" xmlns:am3d="http://schemas.microsoft.com/office/drawing/2017/model3d" xmlns:o="urn:schemas-microsoft-com:office:office" xmlns:r="http://schemas.openxmlformats.org/officeDocument/2006/relationships" xmlns:m="http://schemas.openxmlformats.org/officeDocument/2006/math" xmlns:v="urn:schemas-microsoft-com:vml" xmlns:wp14="http://schemas.microsoft.com/office/word/2010/wordprocessingDrawing" xmlns:wp="http://schemas.openxmlformats.org/drawingml/2006/wordprocessingDrawing" xmlns:w10="urn:schemas-microsoft-com:office:word" xmlns:w="http://schemas.openxmlformats.org/wordprocessingml/2006/main" xmlns:w14="http://schemas.microsoft.com/office/word/2010/wordml" xmlns:w15="http://schemas.microsoft.com/office/word/2012/wordml" xmlns:w16cex="http://schemas.microsoft.com/office/word/2018/wordml/cex" xmlns:w16cid="http://schemas.microsoft.com/office/word/2016/wordml/cid" xmlns:w16="http://schemas.microsoft.com/office/word/2018/wordml" xmlns:w16se="http://schemas.microsoft.com/office/word/2015/wordml/symex" xmlns:wpg="http://schemas.microsoft.com/office/word/2010/wordprocessingGroup" xmlns:wpi="http://schemas.microsoft.com/office/word/2010/wordprocessingInk" xmlns:wne="http://schemas.microsoft.com/office/word/2006/wordml" xmlns:wps="http://schemas.microsoft.com/office/word/2010/wordprocessingShape" mc:Ignorable="w14 w15 w16se w16cid w16 w16cex wp14">
   <w:body>
+    <w:p>
+      <w:r>
+        <w:t xml:space="preserve">WeRateDogs may be one of the most valuable resources of modern times. The </w:t>
+      </w:r>
+      <w:r>
+        <w:t xml:space="preserve">amount of </w:t>
+      </w:r>
+      <w:r>
+        <w:t xml:space="preserve">joy that this Twitter Account </w:t>
+      </w:r>
+      <w:r>
+        <w:t>gathers</w:t>
+      </w:r>
+      <w:r>
+        <w:t>, enhances, and</w:t>
+      </w:r>
+      <w:r>
+        <w:t xml:space="preserve"> redistributes</w:t>
+      </w:r>
+      <w:r>
+        <w:t xml:space="preserve"> to the rest of the world </w:t>
+      </w:r>
+      <w:r>
+        <w:t xml:space="preserve">is remarkable. Their humor may be extremely dog-centric, even ‘dog’matic at times, but they fully embrace the mission of uniquely reviewing and rating every dog which comes their way. </w:t>
+      </w:r>
+    </w:p>
+    <w:p>
+      <w:r>
+        <w:t xml:space="preserve">As a Udacity Data Analysis student, I was tasked with the responsibility of taking the WeRateDogs Twitter archive, mergning it with two other gathered datasets (one from a machine learning course and one from the Twitter API), and then thoroughly cleaning the combined dataset for at least 2 tidiness and 8 quality cleaning issues. Personally, I was not satisfied with those minimums and proceeded to clean further. </w:t>
+      </w:r>
+    </w:p>
+    <w:p>
+      <w:r>
+        <w:t xml:space="preserve">To initiate this analysis </w:t>
+      </w:r>
+      <w:r>
+        <w:t>these three datasets were first uploaded into a Jupyter Notebook for analysis to be conducted in a pandas dataframe. These flexible dataframes allow so much information to be stored and analyzed in so many different ways and the notebook is simply wonderful for instantaneous results of each step, sequentially. However, it does take a little bit of work to understand how Jupyter Notebooks work with GitHub. I felt that it was important to force myself to keep using every skill which this course and my previous Nanodegree taught, so I stepped outside of the convenient Udacity-based project workspace and created my own local repository, linked it to GitHub, and began my analysis there.</w:t>
+      </w:r>
+    </w:p>
     <w:p/>
+    <w:p>
+      <w:r>
+        <w:t>WeRateDogs may not represent the cleanest of datasets to work with, but after some wrangling steps are taken it can provide some incredible insights into its rating tendencies. Though, before any analysis is presented, it should be noted that extensive data cleaning steps were taken to reduce the amount of irrelevant or incorrect(and not easily fixable) tweet data.</w:t>
+      </w:r>
+    </w:p>
+    <w:p>
+      <w:r>
+        <w:t xml:space="preserve">Now, let’s take a look at some insights which can be quickly drawn from the remaining 1961 tweets of the original 2356. First, let’s simply look at the range of ratings provided. </w:t>
+      </w:r>
+    </w:p>
     <w:sectPr>
       <w:pgSz w:w="12240" w:h="15840"/>
       <w:pgMar w:top="1440" w:right="1440" w:bottom="1440" w:left="1440" w:header="720" w:footer="720" w:gutter="0"/>
@@ -18,15 +67,15 @@
   <w:docDefaults>
     <w:rPrDefault>
       <w:rPr>
-        <w:rFonts w:asciiTheme="minorHAnsi" w:eastAsiaTheme="minorHAnsi" w:hAnsiTheme="minorHAnsi" w:cstheme="minorBidi"/>
-        <w:sz w:val="22"/>
-        <w:szCs w:val="22"/>
+        <w:rFonts w:asciiTheme="minorHAnsi" w:eastAsiaTheme="minorEastAsia" w:hAnsiTheme="minorHAnsi" w:cstheme="minorBidi"/>
+        <w:sz w:val="21"/>
+        <w:szCs w:val="21"/>
         <w:lang w:val="en-US" w:eastAsia="en-US" w:bidi="ar-SA"/>
       </w:rPr>
     </w:rPrDefault>
     <w:pPrDefault>
       <w:pPr>
-        <w:spacing w:after="160" w:line="259" w:lineRule="auto"/>
+        <w:spacing w:after="160" w:line="300" w:lineRule="auto"/>
       </w:pPr>
     </w:pPrDefault>
   </w:docDefaults>
@@ -136,6 +185,7 @@
     <w:lsdException w:name="HTML Sample" w:semiHidden="1" w:unhideWhenUsed="1"/>
     <w:lsdException w:name="HTML Typewriter" w:semiHidden="1" w:unhideWhenUsed="1"/>
     <w:lsdException w:name="HTML Variable" w:semiHidden="1" w:unhideWhenUsed="1"/>
+    <w:lsdException w:name="Normal Table" w:semiHidden="1" w:unhideWhenUsed="1"/>
     <w:lsdException w:name="annotation subject" w:semiHidden="1" w:unhideWhenUsed="1"/>
     <w:lsdException w:name="No List" w:semiHidden="1" w:unhideWhenUsed="1"/>
     <w:lsdException w:name="Outline List 1" w:semiHidden="1" w:unhideWhenUsed="1"/>
@@ -182,8 +232,10 @@
     <w:lsdException w:name="Table Subtle 2" w:semiHidden="1" w:unhideWhenUsed="1"/>
     <w:lsdException w:name="Table Web 1" w:semiHidden="1" w:unhideWhenUsed="1"/>
     <w:lsdException w:name="Table Web 2" w:semiHidden="1" w:unhideWhenUsed="1"/>
+    <w:lsdException w:name="Table Web 3" w:semiHidden="1" w:unhideWhenUsed="1"/>
     <w:lsdException w:name="Balloon Text" w:semiHidden="1" w:unhideWhenUsed="1"/>
     <w:lsdException w:name="Table Grid" w:uiPriority="39"/>
+    <w:lsdException w:name="Table Theme" w:semiHidden="1" w:unhideWhenUsed="1"/>
     <w:lsdException w:name="Placeholder Text" w:semiHidden="1"/>
     <w:lsdException w:name="No Spacing" w:uiPriority="1" w:qFormat="1"/>
     <w:lsdException w:name="Light Shading" w:uiPriority="60"/>
@@ -408,6 +460,213 @@
   <w:style w:type="paragraph" w:default="1" w:styleId="Normal">
     <w:name w:val="Normal"/>
     <w:qFormat/>
+    <w:rsid w:val="00B502C8"/>
+  </w:style>
+  <w:style w:type="paragraph" w:styleId="Heading1">
+    <w:name w:val="heading 1"/>
+    <w:basedOn w:val="Normal"/>
+    <w:next w:val="Normal"/>
+    <w:link w:val="Heading1Char"/>
+    <w:uiPriority w:val="9"/>
+    <w:qFormat/>
+    <w:rsid w:val="00B502C8"/>
+    <w:pPr>
+      <w:keepNext/>
+      <w:keepLines/>
+      <w:spacing w:before="320" w:after="80" w:line="240" w:lineRule="auto"/>
+      <w:jc w:val="center"/>
+      <w:outlineLvl w:val="0"/>
+    </w:pPr>
+    <w:rPr>
+      <w:rFonts w:asciiTheme="majorHAnsi" w:eastAsiaTheme="majorEastAsia" w:hAnsiTheme="majorHAnsi" w:cstheme="majorBidi"/>
+      <w:color w:val="2F5496" w:themeColor="accent1" w:themeShade="BF"/>
+      <w:sz w:val="40"/>
+      <w:szCs w:val="40"/>
+    </w:rPr>
+  </w:style>
+  <w:style w:type="paragraph" w:styleId="Heading2">
+    <w:name w:val="heading 2"/>
+    <w:basedOn w:val="Normal"/>
+    <w:next w:val="Normal"/>
+    <w:link w:val="Heading2Char"/>
+    <w:uiPriority w:val="9"/>
+    <w:semiHidden/>
+    <w:unhideWhenUsed/>
+    <w:qFormat/>
+    <w:rsid w:val="00B502C8"/>
+    <w:pPr>
+      <w:keepNext/>
+      <w:keepLines/>
+      <w:spacing w:before="160" w:after="40" w:line="240" w:lineRule="auto"/>
+      <w:jc w:val="center"/>
+      <w:outlineLvl w:val="1"/>
+    </w:pPr>
+    <w:rPr>
+      <w:rFonts w:asciiTheme="majorHAnsi" w:eastAsiaTheme="majorEastAsia" w:hAnsiTheme="majorHAnsi" w:cstheme="majorBidi"/>
+      <w:sz w:val="32"/>
+      <w:szCs w:val="32"/>
+    </w:rPr>
+  </w:style>
+  <w:style w:type="paragraph" w:styleId="Heading3">
+    <w:name w:val="heading 3"/>
+    <w:basedOn w:val="Normal"/>
+    <w:next w:val="Normal"/>
+    <w:link w:val="Heading3Char"/>
+    <w:uiPriority w:val="9"/>
+    <w:semiHidden/>
+    <w:unhideWhenUsed/>
+    <w:qFormat/>
+    <w:rsid w:val="00B502C8"/>
+    <w:pPr>
+      <w:keepNext/>
+      <w:keepLines/>
+      <w:spacing w:before="160" w:after="0" w:line="240" w:lineRule="auto"/>
+      <w:outlineLvl w:val="2"/>
+    </w:pPr>
+    <w:rPr>
+      <w:rFonts w:asciiTheme="majorHAnsi" w:eastAsiaTheme="majorEastAsia" w:hAnsiTheme="majorHAnsi" w:cstheme="majorBidi"/>
+      <w:sz w:val="32"/>
+      <w:szCs w:val="32"/>
+    </w:rPr>
+  </w:style>
+  <w:style w:type="paragraph" w:styleId="Heading4">
+    <w:name w:val="heading 4"/>
+    <w:basedOn w:val="Normal"/>
+    <w:next w:val="Normal"/>
+    <w:link w:val="Heading4Char"/>
+    <w:uiPriority w:val="9"/>
+    <w:semiHidden/>
+    <w:unhideWhenUsed/>
+    <w:qFormat/>
+    <w:rsid w:val="00B502C8"/>
+    <w:pPr>
+      <w:keepNext/>
+      <w:keepLines/>
+      <w:spacing w:before="80" w:after="0"/>
+      <w:outlineLvl w:val="3"/>
+    </w:pPr>
+    <w:rPr>
+      <w:rFonts w:asciiTheme="majorHAnsi" w:eastAsiaTheme="majorEastAsia" w:hAnsiTheme="majorHAnsi" w:cstheme="majorBidi"/>
+      <w:i/>
+      <w:iCs/>
+      <w:sz w:val="30"/>
+      <w:szCs w:val="30"/>
+    </w:rPr>
+  </w:style>
+  <w:style w:type="paragraph" w:styleId="Heading5">
+    <w:name w:val="heading 5"/>
+    <w:basedOn w:val="Normal"/>
+    <w:next w:val="Normal"/>
+    <w:link w:val="Heading5Char"/>
+    <w:uiPriority w:val="9"/>
+    <w:semiHidden/>
+    <w:unhideWhenUsed/>
+    <w:qFormat/>
+    <w:rsid w:val="00B502C8"/>
+    <w:pPr>
+      <w:keepNext/>
+      <w:keepLines/>
+      <w:spacing w:before="40" w:after="0"/>
+      <w:outlineLvl w:val="4"/>
+    </w:pPr>
+    <w:rPr>
+      <w:rFonts w:asciiTheme="majorHAnsi" w:eastAsiaTheme="majorEastAsia" w:hAnsiTheme="majorHAnsi" w:cstheme="majorBidi"/>
+      <w:sz w:val="28"/>
+      <w:szCs w:val="28"/>
+    </w:rPr>
+  </w:style>
+  <w:style w:type="paragraph" w:styleId="Heading6">
+    <w:name w:val="heading 6"/>
+    <w:basedOn w:val="Normal"/>
+    <w:next w:val="Normal"/>
+    <w:link w:val="Heading6Char"/>
+    <w:uiPriority w:val="9"/>
+    <w:semiHidden/>
+    <w:unhideWhenUsed/>
+    <w:qFormat/>
+    <w:rsid w:val="00B502C8"/>
+    <w:pPr>
+      <w:keepNext/>
+      <w:keepLines/>
+      <w:spacing w:before="40" w:after="0"/>
+      <w:outlineLvl w:val="5"/>
+    </w:pPr>
+    <w:rPr>
+      <w:rFonts w:asciiTheme="majorHAnsi" w:eastAsiaTheme="majorEastAsia" w:hAnsiTheme="majorHAnsi" w:cstheme="majorBidi"/>
+      <w:i/>
+      <w:iCs/>
+      <w:sz w:val="26"/>
+      <w:szCs w:val="26"/>
+    </w:rPr>
+  </w:style>
+  <w:style w:type="paragraph" w:styleId="Heading7">
+    <w:name w:val="heading 7"/>
+    <w:basedOn w:val="Normal"/>
+    <w:next w:val="Normal"/>
+    <w:link w:val="Heading7Char"/>
+    <w:uiPriority w:val="9"/>
+    <w:semiHidden/>
+    <w:unhideWhenUsed/>
+    <w:qFormat/>
+    <w:rsid w:val="00B502C8"/>
+    <w:pPr>
+      <w:keepNext/>
+      <w:keepLines/>
+      <w:spacing w:before="40" w:after="0"/>
+      <w:outlineLvl w:val="6"/>
+    </w:pPr>
+    <w:rPr>
+      <w:rFonts w:asciiTheme="majorHAnsi" w:eastAsiaTheme="majorEastAsia" w:hAnsiTheme="majorHAnsi" w:cstheme="majorBidi"/>
+      <w:sz w:val="24"/>
+      <w:szCs w:val="24"/>
+    </w:rPr>
+  </w:style>
+  <w:style w:type="paragraph" w:styleId="Heading8">
+    <w:name w:val="heading 8"/>
+    <w:basedOn w:val="Normal"/>
+    <w:next w:val="Normal"/>
+    <w:link w:val="Heading8Char"/>
+    <w:uiPriority w:val="9"/>
+    <w:semiHidden/>
+    <w:unhideWhenUsed/>
+    <w:qFormat/>
+    <w:rsid w:val="00B502C8"/>
+    <w:pPr>
+      <w:keepNext/>
+      <w:keepLines/>
+      <w:spacing w:before="40" w:after="0"/>
+      <w:outlineLvl w:val="7"/>
+    </w:pPr>
+    <w:rPr>
+      <w:rFonts w:asciiTheme="majorHAnsi" w:eastAsiaTheme="majorEastAsia" w:hAnsiTheme="majorHAnsi" w:cstheme="majorBidi"/>
+      <w:i/>
+      <w:iCs/>
+      <w:sz w:val="22"/>
+      <w:szCs w:val="22"/>
+    </w:rPr>
+  </w:style>
+  <w:style w:type="paragraph" w:styleId="Heading9">
+    <w:name w:val="heading 9"/>
+    <w:basedOn w:val="Normal"/>
+    <w:next w:val="Normal"/>
+    <w:link w:val="Heading9Char"/>
+    <w:uiPriority w:val="9"/>
+    <w:semiHidden/>
+    <w:unhideWhenUsed/>
+    <w:qFormat/>
+    <w:rsid w:val="00B502C8"/>
+    <w:pPr>
+      <w:keepNext/>
+      <w:keepLines/>
+      <w:spacing w:before="40" w:after="0"/>
+      <w:outlineLvl w:val="8"/>
+    </w:pPr>
+    <w:rPr>
+      <w:b/>
+      <w:bCs/>
+      <w:i/>
+      <w:iCs/>
+    </w:rPr>
   </w:style>
   <w:style w:type="character" w:default="1" w:styleId="DefaultParagraphFont">
     <w:name w:val="Default Paragraph Font"/>
@@ -435,6 +694,408 @@
     <w:uiPriority w:val="99"/>
     <w:semiHidden/>
     <w:unhideWhenUsed/>
+  </w:style>
+  <w:style w:type="character" w:customStyle="1" w:styleId="Heading1Char">
+    <w:name w:val="Heading 1 Char"/>
+    <w:basedOn w:val="DefaultParagraphFont"/>
+    <w:link w:val="Heading1"/>
+    <w:uiPriority w:val="9"/>
+    <w:rsid w:val="00B502C8"/>
+    <w:rPr>
+      <w:rFonts w:asciiTheme="majorHAnsi" w:eastAsiaTheme="majorEastAsia" w:hAnsiTheme="majorHAnsi" w:cstheme="majorBidi"/>
+      <w:color w:val="2F5496" w:themeColor="accent1" w:themeShade="BF"/>
+      <w:sz w:val="40"/>
+      <w:szCs w:val="40"/>
+    </w:rPr>
+  </w:style>
+  <w:style w:type="character" w:customStyle="1" w:styleId="Heading2Char">
+    <w:name w:val="Heading 2 Char"/>
+    <w:basedOn w:val="DefaultParagraphFont"/>
+    <w:link w:val="Heading2"/>
+    <w:uiPriority w:val="9"/>
+    <w:semiHidden/>
+    <w:rsid w:val="00B502C8"/>
+    <w:rPr>
+      <w:rFonts w:asciiTheme="majorHAnsi" w:eastAsiaTheme="majorEastAsia" w:hAnsiTheme="majorHAnsi" w:cstheme="majorBidi"/>
+      <w:sz w:val="32"/>
+      <w:szCs w:val="32"/>
+    </w:rPr>
+  </w:style>
+  <w:style w:type="character" w:customStyle="1" w:styleId="Heading3Char">
+    <w:name w:val="Heading 3 Char"/>
+    <w:basedOn w:val="DefaultParagraphFont"/>
+    <w:link w:val="Heading3"/>
+    <w:uiPriority w:val="9"/>
+    <w:semiHidden/>
+    <w:rsid w:val="00B502C8"/>
+    <w:rPr>
+      <w:rFonts w:asciiTheme="majorHAnsi" w:eastAsiaTheme="majorEastAsia" w:hAnsiTheme="majorHAnsi" w:cstheme="majorBidi"/>
+      <w:sz w:val="32"/>
+      <w:szCs w:val="32"/>
+    </w:rPr>
+  </w:style>
+  <w:style w:type="character" w:customStyle="1" w:styleId="Heading4Char">
+    <w:name w:val="Heading 4 Char"/>
+    <w:basedOn w:val="DefaultParagraphFont"/>
+    <w:link w:val="Heading4"/>
+    <w:uiPriority w:val="9"/>
+    <w:semiHidden/>
+    <w:rsid w:val="00B502C8"/>
+    <w:rPr>
+      <w:rFonts w:asciiTheme="majorHAnsi" w:eastAsiaTheme="majorEastAsia" w:hAnsiTheme="majorHAnsi" w:cstheme="majorBidi"/>
+      <w:i/>
+      <w:iCs/>
+      <w:sz w:val="30"/>
+      <w:szCs w:val="30"/>
+    </w:rPr>
+  </w:style>
+  <w:style w:type="character" w:customStyle="1" w:styleId="Heading5Char">
+    <w:name w:val="Heading 5 Char"/>
+    <w:basedOn w:val="DefaultParagraphFont"/>
+    <w:link w:val="Heading5"/>
+    <w:uiPriority w:val="9"/>
+    <w:semiHidden/>
+    <w:rsid w:val="00B502C8"/>
+    <w:rPr>
+      <w:rFonts w:asciiTheme="majorHAnsi" w:eastAsiaTheme="majorEastAsia" w:hAnsiTheme="majorHAnsi" w:cstheme="majorBidi"/>
+      <w:sz w:val="28"/>
+      <w:szCs w:val="28"/>
+    </w:rPr>
+  </w:style>
+  <w:style w:type="character" w:customStyle="1" w:styleId="Heading6Char">
+    <w:name w:val="Heading 6 Char"/>
+    <w:basedOn w:val="DefaultParagraphFont"/>
+    <w:link w:val="Heading6"/>
+    <w:uiPriority w:val="9"/>
+    <w:semiHidden/>
+    <w:rsid w:val="00B502C8"/>
+    <w:rPr>
+      <w:rFonts w:asciiTheme="majorHAnsi" w:eastAsiaTheme="majorEastAsia" w:hAnsiTheme="majorHAnsi" w:cstheme="majorBidi"/>
+      <w:i/>
+      <w:iCs/>
+      <w:sz w:val="26"/>
+      <w:szCs w:val="26"/>
+    </w:rPr>
+  </w:style>
+  <w:style w:type="character" w:customStyle="1" w:styleId="Heading7Char">
+    <w:name w:val="Heading 7 Char"/>
+    <w:basedOn w:val="DefaultParagraphFont"/>
+    <w:link w:val="Heading7"/>
+    <w:uiPriority w:val="9"/>
+    <w:semiHidden/>
+    <w:rsid w:val="00B502C8"/>
+    <w:rPr>
+      <w:rFonts w:asciiTheme="majorHAnsi" w:eastAsiaTheme="majorEastAsia" w:hAnsiTheme="majorHAnsi" w:cstheme="majorBidi"/>
+      <w:sz w:val="24"/>
+      <w:szCs w:val="24"/>
+    </w:rPr>
+  </w:style>
+  <w:style w:type="character" w:customStyle="1" w:styleId="Heading8Char">
+    <w:name w:val="Heading 8 Char"/>
+    <w:basedOn w:val="DefaultParagraphFont"/>
+    <w:link w:val="Heading8"/>
+    <w:uiPriority w:val="9"/>
+    <w:semiHidden/>
+    <w:rsid w:val="00B502C8"/>
+    <w:rPr>
+      <w:rFonts w:asciiTheme="majorHAnsi" w:eastAsiaTheme="majorEastAsia" w:hAnsiTheme="majorHAnsi" w:cstheme="majorBidi"/>
+      <w:i/>
+      <w:iCs/>
+      <w:sz w:val="22"/>
+      <w:szCs w:val="22"/>
+    </w:rPr>
+  </w:style>
+  <w:style w:type="character" w:customStyle="1" w:styleId="Heading9Char">
+    <w:name w:val="Heading 9 Char"/>
+    <w:basedOn w:val="DefaultParagraphFont"/>
+    <w:link w:val="Heading9"/>
+    <w:uiPriority w:val="9"/>
+    <w:semiHidden/>
+    <w:rsid w:val="00B502C8"/>
+    <w:rPr>
+      <w:b/>
+      <w:bCs/>
+      <w:i/>
+      <w:iCs/>
+    </w:rPr>
+  </w:style>
+  <w:style w:type="paragraph" w:styleId="Caption">
+    <w:name w:val="caption"/>
+    <w:basedOn w:val="Normal"/>
+    <w:next w:val="Normal"/>
+    <w:uiPriority w:val="35"/>
+    <w:semiHidden/>
+    <w:unhideWhenUsed/>
+    <w:qFormat/>
+    <w:rsid w:val="00B502C8"/>
+    <w:pPr>
+      <w:spacing w:line="240" w:lineRule="auto"/>
+    </w:pPr>
+    <w:rPr>
+      <w:b/>
+      <w:bCs/>
+      <w:color w:val="404040" w:themeColor="text1" w:themeTint="BF"/>
+      <w:sz w:val="16"/>
+      <w:szCs w:val="16"/>
+    </w:rPr>
+  </w:style>
+  <w:style w:type="paragraph" w:styleId="Title">
+    <w:name w:val="Title"/>
+    <w:basedOn w:val="Normal"/>
+    <w:next w:val="Normal"/>
+    <w:link w:val="TitleChar"/>
+    <w:uiPriority w:val="10"/>
+    <w:qFormat/>
+    <w:rsid w:val="00B502C8"/>
+    <w:pPr>
+      <w:pBdr>
+        <w:top w:val="single" w:sz="6" w:space="8" w:color="A5A5A5" w:themeColor="accent3"/>
+        <w:bottom w:val="single" w:sz="6" w:space="8" w:color="A5A5A5" w:themeColor="accent3"/>
+      </w:pBdr>
+      <w:spacing w:after="400" w:line="240" w:lineRule="auto"/>
+      <w:contextualSpacing/>
+      <w:jc w:val="center"/>
+    </w:pPr>
+    <w:rPr>
+      <w:rFonts w:asciiTheme="majorHAnsi" w:eastAsiaTheme="majorEastAsia" w:hAnsiTheme="majorHAnsi" w:cstheme="majorBidi"/>
+      <w:caps/>
+      <w:color w:val="44546A" w:themeColor="text2"/>
+      <w:spacing w:val="30"/>
+      <w:sz w:val="72"/>
+      <w:szCs w:val="72"/>
+    </w:rPr>
+  </w:style>
+  <w:style w:type="character" w:customStyle="1" w:styleId="TitleChar">
+    <w:name w:val="Title Char"/>
+    <w:basedOn w:val="DefaultParagraphFont"/>
+    <w:link w:val="Title"/>
+    <w:uiPriority w:val="10"/>
+    <w:rsid w:val="00B502C8"/>
+    <w:rPr>
+      <w:rFonts w:asciiTheme="majorHAnsi" w:eastAsiaTheme="majorEastAsia" w:hAnsiTheme="majorHAnsi" w:cstheme="majorBidi"/>
+      <w:caps/>
+      <w:color w:val="44546A" w:themeColor="text2"/>
+      <w:spacing w:val="30"/>
+      <w:sz w:val="72"/>
+      <w:szCs w:val="72"/>
+    </w:rPr>
+  </w:style>
+  <w:style w:type="paragraph" w:styleId="Subtitle">
+    <w:name w:val="Subtitle"/>
+    <w:basedOn w:val="Normal"/>
+    <w:next w:val="Normal"/>
+    <w:link w:val="SubtitleChar"/>
+    <w:uiPriority w:val="11"/>
+    <w:qFormat/>
+    <w:rsid w:val="00B502C8"/>
+    <w:pPr>
+      <w:numPr>
+        <w:ilvl w:val="1"/>
+      </w:numPr>
+      <w:jc w:val="center"/>
+    </w:pPr>
+    <w:rPr>
+      <w:color w:val="44546A" w:themeColor="text2"/>
+      <w:sz w:val="28"/>
+      <w:szCs w:val="28"/>
+    </w:rPr>
+  </w:style>
+  <w:style w:type="character" w:customStyle="1" w:styleId="SubtitleChar">
+    <w:name w:val="Subtitle Char"/>
+    <w:basedOn w:val="DefaultParagraphFont"/>
+    <w:link w:val="Subtitle"/>
+    <w:uiPriority w:val="11"/>
+    <w:rsid w:val="00B502C8"/>
+    <w:rPr>
+      <w:color w:val="44546A" w:themeColor="text2"/>
+      <w:sz w:val="28"/>
+      <w:szCs w:val="28"/>
+    </w:rPr>
+  </w:style>
+  <w:style w:type="character" w:styleId="Strong">
+    <w:name w:val="Strong"/>
+    <w:basedOn w:val="DefaultParagraphFont"/>
+    <w:uiPriority w:val="22"/>
+    <w:qFormat/>
+    <w:rsid w:val="00B502C8"/>
+    <w:rPr>
+      <w:b/>
+      <w:bCs/>
+    </w:rPr>
+  </w:style>
+  <w:style w:type="character" w:styleId="Emphasis">
+    <w:name w:val="Emphasis"/>
+    <w:basedOn w:val="DefaultParagraphFont"/>
+    <w:uiPriority w:val="20"/>
+    <w:qFormat/>
+    <w:rsid w:val="00B502C8"/>
+    <w:rPr>
+      <w:i/>
+      <w:iCs/>
+      <w:color w:val="000000" w:themeColor="text1"/>
+    </w:rPr>
+  </w:style>
+  <w:style w:type="paragraph" w:styleId="NoSpacing">
+    <w:name w:val="No Spacing"/>
+    <w:uiPriority w:val="1"/>
+    <w:qFormat/>
+    <w:rsid w:val="00B502C8"/>
+    <w:pPr>
+      <w:spacing w:after="0" w:line="240" w:lineRule="auto"/>
+    </w:pPr>
+  </w:style>
+  <w:style w:type="paragraph" w:styleId="Quote">
+    <w:name w:val="Quote"/>
+    <w:basedOn w:val="Normal"/>
+    <w:next w:val="Normal"/>
+    <w:link w:val="QuoteChar"/>
+    <w:uiPriority w:val="29"/>
+    <w:qFormat/>
+    <w:rsid w:val="00B502C8"/>
+    <w:pPr>
+      <w:spacing w:before="160"/>
+      <w:ind w:left="720" w:right="720"/>
+      <w:jc w:val="center"/>
+    </w:pPr>
+    <w:rPr>
+      <w:i/>
+      <w:iCs/>
+      <w:color w:val="7B7B7B" w:themeColor="accent3" w:themeShade="BF"/>
+      <w:sz w:val="24"/>
+      <w:szCs w:val="24"/>
+    </w:rPr>
+  </w:style>
+  <w:style w:type="character" w:customStyle="1" w:styleId="QuoteChar">
+    <w:name w:val="Quote Char"/>
+    <w:basedOn w:val="DefaultParagraphFont"/>
+    <w:link w:val="Quote"/>
+    <w:uiPriority w:val="29"/>
+    <w:rsid w:val="00B502C8"/>
+    <w:rPr>
+      <w:i/>
+      <w:iCs/>
+      <w:color w:val="7B7B7B" w:themeColor="accent3" w:themeShade="BF"/>
+      <w:sz w:val="24"/>
+      <w:szCs w:val="24"/>
+    </w:rPr>
+  </w:style>
+  <w:style w:type="paragraph" w:styleId="IntenseQuote">
+    <w:name w:val="Intense Quote"/>
+    <w:basedOn w:val="Normal"/>
+    <w:next w:val="Normal"/>
+    <w:link w:val="IntenseQuoteChar"/>
+    <w:uiPriority w:val="30"/>
+    <w:qFormat/>
+    <w:rsid w:val="00B502C8"/>
+    <w:pPr>
+      <w:spacing w:before="160" w:line="276" w:lineRule="auto"/>
+      <w:ind w:left="936" w:right="936"/>
+      <w:jc w:val="center"/>
+    </w:pPr>
+    <w:rPr>
+      <w:rFonts w:asciiTheme="majorHAnsi" w:eastAsiaTheme="majorEastAsia" w:hAnsiTheme="majorHAnsi" w:cstheme="majorBidi"/>
+      <w:caps/>
+      <w:color w:val="2F5496" w:themeColor="accent1" w:themeShade="BF"/>
+      <w:sz w:val="28"/>
+      <w:szCs w:val="28"/>
+    </w:rPr>
+  </w:style>
+  <w:style w:type="character" w:customStyle="1" w:styleId="IntenseQuoteChar">
+    <w:name w:val="Intense Quote Char"/>
+    <w:basedOn w:val="DefaultParagraphFont"/>
+    <w:link w:val="IntenseQuote"/>
+    <w:uiPriority w:val="30"/>
+    <w:rsid w:val="00B502C8"/>
+    <w:rPr>
+      <w:rFonts w:asciiTheme="majorHAnsi" w:eastAsiaTheme="majorEastAsia" w:hAnsiTheme="majorHAnsi" w:cstheme="majorBidi"/>
+      <w:caps/>
+      <w:color w:val="2F5496" w:themeColor="accent1" w:themeShade="BF"/>
+      <w:sz w:val="28"/>
+      <w:szCs w:val="28"/>
+    </w:rPr>
+  </w:style>
+  <w:style w:type="character" w:styleId="SubtleEmphasis">
+    <w:name w:val="Subtle Emphasis"/>
+    <w:basedOn w:val="DefaultParagraphFont"/>
+    <w:uiPriority w:val="19"/>
+    <w:qFormat/>
+    <w:rsid w:val="00B502C8"/>
+    <w:rPr>
+      <w:i/>
+      <w:iCs/>
+      <w:color w:val="595959" w:themeColor="text1" w:themeTint="A6"/>
+    </w:rPr>
+  </w:style>
+  <w:style w:type="character" w:styleId="IntenseEmphasis">
+    <w:name w:val="Intense Emphasis"/>
+    <w:basedOn w:val="DefaultParagraphFont"/>
+    <w:uiPriority w:val="21"/>
+    <w:qFormat/>
+    <w:rsid w:val="00B502C8"/>
+    <w:rPr>
+      <w:b/>
+      <w:bCs/>
+      <w:i/>
+      <w:iCs/>
+      <w:color w:val="auto"/>
+    </w:rPr>
+  </w:style>
+  <w:style w:type="character" w:styleId="SubtleReference">
+    <w:name w:val="Subtle Reference"/>
+    <w:basedOn w:val="DefaultParagraphFont"/>
+    <w:uiPriority w:val="31"/>
+    <w:qFormat/>
+    <w:rsid w:val="00B502C8"/>
+    <w:rPr>
+      <w:caps w:val="0"/>
+      <w:smallCaps/>
+      <w:color w:val="404040" w:themeColor="text1" w:themeTint="BF"/>
+      <w:spacing w:val="0"/>
+      <w:u w:val="single" w:color="7F7F7F" w:themeColor="text1" w:themeTint="80"/>
+    </w:rPr>
+  </w:style>
+  <w:style w:type="character" w:styleId="IntenseReference">
+    <w:name w:val="Intense Reference"/>
+    <w:basedOn w:val="DefaultParagraphFont"/>
+    <w:uiPriority w:val="32"/>
+    <w:qFormat/>
+    <w:rsid w:val="00B502C8"/>
+    <w:rPr>
+      <w:b/>
+      <w:bCs/>
+      <w:caps w:val="0"/>
+      <w:smallCaps/>
+      <w:color w:val="auto"/>
+      <w:spacing w:val="0"/>
+      <w:u w:val="single"/>
+    </w:rPr>
+  </w:style>
+  <w:style w:type="character" w:styleId="BookTitle">
+    <w:name w:val="Book Title"/>
+    <w:basedOn w:val="DefaultParagraphFont"/>
+    <w:uiPriority w:val="33"/>
+    <w:qFormat/>
+    <w:rsid w:val="00B502C8"/>
+    <w:rPr>
+      <w:b/>
+      <w:bCs/>
+      <w:caps w:val="0"/>
+      <w:smallCaps/>
+      <w:spacing w:val="0"/>
+    </w:rPr>
+  </w:style>
+  <w:style w:type="paragraph" w:styleId="TOCHeading">
+    <w:name w:val="TOC Heading"/>
+    <w:basedOn w:val="Heading1"/>
+    <w:next w:val="Normal"/>
+    <w:uiPriority w:val="39"/>
+    <w:semiHidden/>
+    <w:unhideWhenUsed/>
+    <w:qFormat/>
+    <w:rsid w:val="00B502C8"/>
+    <w:pPr>
+      <w:outlineLvl w:val="9"/>
+    </w:pPr>
   </w:style>
 </w:styles>
 </file>
@@ -698,4 +1359,16 @@
     </a:ext>
   </a:extLst>
 </a:theme>
+</file>
+
+<file path=customXml/item1.xml><?xml version="1.0" encoding="utf-8"?>
+<b:Sources xmlns:b="http://schemas.openxmlformats.org/officeDocument/2006/bibliography" xmlns="http://schemas.openxmlformats.org/officeDocument/2006/bibliography" SelectedStyle="\APASixthEditionOfficeOnline.xsl" StyleName="APA" Version="6"/>
+</file>
+
+<file path=customXml/itemProps1.xml><?xml version="1.0" encoding="utf-8"?>
+<ds:datastoreItem xmlns:ds="http://schemas.openxmlformats.org/officeDocument/2006/customXml" ds:itemID="{93B2A8E3-103B-47A2-BBA7-2796D1F1AECC}">
+  <ds:schemaRefs>
+    <ds:schemaRef ds:uri="http://schemas.openxmlformats.org/officeDocument/2006/bibliography"/>
+  </ds:schemaRefs>
+</ds:datastoreItem>
 </file>
</xml_diff>

<commit_message>
Continued work on act_report
</commit_message>
<xml_diff>
--- a/act_report.docx
+++ b/act_report.docx
@@ -3,8 +3,13 @@
 <w:document xmlns:wpc="http://schemas.microsoft.com/office/word/2010/wordprocessingCanvas" xmlns:cx="http://schemas.microsoft.com/office/drawing/2014/chartex" xmlns:cx1="http://schemas.microsoft.com/office/drawing/2015/9/8/chartex" xmlns:cx2="http://schemas.microsoft.com/office/drawing/2015/10/21/chartex" xmlns:cx3="http://schemas.microsoft.com/office/drawing/2016/5/9/chartex" xmlns:cx4="http://schemas.microsoft.com/office/drawing/2016/5/10/chartex" xmlns:cx5="http://schemas.microsoft.com/office/drawing/2016/5/11/chartex" xmlns:cx6="http://schemas.microsoft.com/office/drawing/2016/5/12/chartex" xmlns:cx7="http://schemas.microsoft.com/office/drawing/2016/5/13/chartex" xmlns:cx8="http://schemas.microsoft.com/office/drawing/2016/5/14/chartex" xmlns:mc="http://schemas.openxmlformats.org/markup-compatibility/2006" xmlns:aink="http://schemas.microsoft.com/office/drawing/2016/ink" xmlns:am3d="http://schemas.microsoft.com/office/drawing/2017/model3d" xmlns:o="urn:schemas-microsoft-com:office:office" xmlns:r="http://schemas.openxmlformats.org/officeDocument/2006/relationships" xmlns:m="http://schemas.openxmlformats.org/officeDocument/2006/math" xmlns:v="urn:schemas-microsoft-com:vml" xmlns:wp14="http://schemas.microsoft.com/office/word/2010/wordprocessingDrawing" xmlns:wp="http://schemas.openxmlformats.org/drawingml/2006/wordprocessingDrawing" xmlns:w10="urn:schemas-microsoft-com:office:word" xmlns:w="http://schemas.openxmlformats.org/wordprocessingml/2006/main" xmlns:w14="http://schemas.microsoft.com/office/word/2010/wordml" xmlns:w15="http://schemas.microsoft.com/office/word/2012/wordml" xmlns:w16cex="http://schemas.microsoft.com/office/word/2018/wordml/cex" xmlns:w16cid="http://schemas.microsoft.com/office/word/2016/wordml/cid" xmlns:w16="http://schemas.microsoft.com/office/word/2018/wordml" xmlns:w16se="http://schemas.microsoft.com/office/word/2015/wordml/symex" xmlns:wpg="http://schemas.microsoft.com/office/word/2010/wordprocessingGroup" xmlns:wpi="http://schemas.microsoft.com/office/word/2010/wordprocessingInk" xmlns:wne="http://schemas.microsoft.com/office/word/2006/wordml" xmlns:wps="http://schemas.microsoft.com/office/word/2010/wordprocessingShape" mc:Ignorable="w14 w15 w16se w16cid w16 w16cex wp14">
   <w:body>
     <w:p>
-      <w:r>
-        <w:t xml:space="preserve">WeRateDogs may be one of the most valuable resources of modern times. The </w:t>
+      <w:proofErr w:type="spellStart"/>
+      <w:r>
+        <w:t>WeRateDogs</w:t>
+      </w:r>
+      <w:proofErr w:type="spellEnd"/>
+      <w:r>
+        <w:t xml:space="preserve"> may be one of the most valuable resources of modern times. The </w:t>
       </w:r>
       <w:r>
         <w:t xml:space="preserve">amount of </w:t>
@@ -25,12 +30,36 @@
         <w:t xml:space="preserve"> to the rest of the world </w:t>
       </w:r>
       <w:r>
-        <w:t xml:space="preserve">is remarkable. Their humor may be extremely dog-centric, even ‘dog’matic at times, but they fully embrace the mission of uniquely reviewing and rating every dog which comes their way. </w:t>
+        <w:t>is remarkable. Their humor may be extremely dog-centric, even ‘</w:t>
+      </w:r>
+      <w:proofErr w:type="spellStart"/>
+      <w:r>
+        <w:t>dog’matic</w:t>
+      </w:r>
+      <w:proofErr w:type="spellEnd"/>
+      <w:r>
+        <w:t xml:space="preserve"> at times, but they fully embrace the mission of uniquely reviewing and rating every dog which comes their way. </w:t>
       </w:r>
     </w:p>
     <w:p>
       <w:r>
-        <w:t xml:space="preserve">As a Udacity Data Analysis student, I was tasked with the responsibility of taking the WeRateDogs Twitter archive, mergning it with two other gathered datasets (one from a machine learning course and one from the Twitter API), and then thoroughly cleaning the combined dataset for at least 2 tidiness and 8 quality cleaning issues. Personally, I was not satisfied with those minimums and proceeded to clean further. </w:t>
+        <w:t xml:space="preserve">As a Udacity Data Analysis student, I was tasked with the responsibility of taking the </w:t>
+      </w:r>
+      <w:proofErr w:type="spellStart"/>
+      <w:r>
+        <w:t>WeRateDogs</w:t>
+      </w:r>
+      <w:proofErr w:type="spellEnd"/>
+      <w:r>
+        <w:t xml:space="preserve"> Twitter archive, </w:t>
+      </w:r>
+      <w:proofErr w:type="spellStart"/>
+      <w:r>
+        <w:t>mergning</w:t>
+      </w:r>
+      <w:proofErr w:type="spellEnd"/>
+      <w:r>
+        <w:t xml:space="preserve"> it with two other gathered datasets (one from a machine learning course and one from the Twitter API), and then thoroughly cleaning the combined dataset for at least 2 tidiness and 8 quality cleaning issues. Personally, I was not satisfied with those minimums and proceeded to clean further. </w:t>
       </w:r>
     </w:p>
     <w:p>
@@ -38,20 +67,188 @@
         <w:t xml:space="preserve">To initiate this analysis </w:t>
       </w:r>
       <w:r>
-        <w:t>these three datasets were first uploaded into a Jupyter Notebook for analysis to be conducted in a pandas dataframe. These flexible dataframes allow so much information to be stored and analyzed in so many different ways and the notebook is simply wonderful for instantaneous results of each step, sequentially. However, it does take a little bit of work to understand how Jupyter Notebooks work with GitHub. I felt that it was important to force myself to keep using every skill which this course and my previous Nanodegree taught, so I stepped outside of the convenient Udacity-based project workspace and created my own local repository, linked it to GitHub, and began my analysis there.</w:t>
+        <w:t xml:space="preserve">these three datasets were first uploaded into a </w:t>
+      </w:r>
+      <w:proofErr w:type="spellStart"/>
+      <w:r>
+        <w:t>Jupyter</w:t>
+      </w:r>
+      <w:proofErr w:type="spellEnd"/>
+      <w:r>
+        <w:t xml:space="preserve"> Notebook for analysis to be conducted in a pandas </w:t>
+      </w:r>
+      <w:proofErr w:type="spellStart"/>
+      <w:r>
+        <w:t>dataframe</w:t>
+      </w:r>
+      <w:proofErr w:type="spellEnd"/>
+      <w:r>
+        <w:t xml:space="preserve">. These flexible </w:t>
+      </w:r>
+      <w:proofErr w:type="spellStart"/>
+      <w:r>
+        <w:t>dataframes</w:t>
+      </w:r>
+      <w:proofErr w:type="spellEnd"/>
+      <w:r>
+        <w:t xml:space="preserve"> allow so much information to be stored and analyzed in so </w:t>
+      </w:r>
+      <w:proofErr w:type="gramStart"/>
+      <w:r>
+        <w:t>many different ways</w:t>
+      </w:r>
+      <w:proofErr w:type="gramEnd"/>
+      <w:r>
+        <w:t xml:space="preserve"> and the notebook is simply wonderful for instantaneous results of each step, sequentially. However, it does take a little bit of work to understand how </w:t>
+      </w:r>
+      <w:proofErr w:type="spellStart"/>
+      <w:r>
+        <w:t>Jupyter</w:t>
+      </w:r>
+      <w:proofErr w:type="spellEnd"/>
+      <w:r>
+        <w:t xml:space="preserve"> Notebooks work with GitHub. I felt that it was important to force myself to keep using every skill which this course and my previous Nanodegree taught, so I stepped outside of the convenient Udacity-based project workspace and created my own local repository, linked it to GitHub, and began my analysis there.</w:t>
       </w:r>
     </w:p>
     <w:p/>
     <w:p>
-      <w:r>
-        <w:t>WeRateDogs may not represent the cleanest of datasets to work with, but after some wrangling steps are taken it can provide some incredible insights into its rating tendencies. Though, before any analysis is presented, it should be noted that extensive data cleaning steps were taken to reduce the amount of irrelevant or incorrect(and not easily fixable) tweet data.</w:t>
+      <w:proofErr w:type="spellStart"/>
+      <w:r>
+        <w:t>WeRateDogs</w:t>
+      </w:r>
+      <w:proofErr w:type="spellEnd"/>
+      <w:r>
+        <w:t xml:space="preserve"> may not represent the cleanest of datasets to work with, but after some wrangling steps are taken it can provide some incredible insights into its rating tendencies. Though, before any analysis is presented, it should be noted that extensive data cleaning steps were taken to reduce the amount of irrelevant or incorrect</w:t>
+      </w:r>
+      <w:r>
+        <w:t xml:space="preserve"> </w:t>
+      </w:r>
+      <w:r>
+        <w:t>(and not easily fixable) tweet data.</w:t>
+      </w:r>
+      <w:r>
+        <w:t xml:space="preserve"> Particular attention was paid to remove tweets which were retweets, replies, did not have dog images, or had ratings which were not specific to a dog</w:t>
+      </w:r>
+      <w:r>
+        <w:t>(s)</w:t>
       </w:r>
     </w:p>
     <w:p>
       <w:r>
-        <w:t xml:space="preserve">Now, let’s take a look at some insights which can be quickly drawn from the remaining 1961 tweets of the original 2356. First, let’s simply look at the range of ratings provided. </w:t>
+        <w:t xml:space="preserve">Now, </w:t>
+      </w:r>
+      <w:r>
+        <w:t>let us</w:t>
+      </w:r>
+      <w:r>
+        <w:t xml:space="preserve"> </w:t>
+      </w:r>
+      <w:proofErr w:type="gramStart"/>
+      <w:r>
+        <w:t>take a look</w:t>
+      </w:r>
+      <w:proofErr w:type="gramEnd"/>
+      <w:r>
+        <w:t xml:space="preserve"> at some insights which can be quickly drawn from the remaining 1961 tweets of the original 2356. First,</w:t>
+      </w:r>
+      <w:r>
+        <w:t xml:space="preserve"> the average rating for all these good dogs is 10.54 out of 10. Additionally, the rating distribution/range can be seen in the following bar graph</w:t>
+      </w:r>
+      <w:r>
+        <w:t xml:space="preserve">. </w:t>
       </w:r>
     </w:p>
+    <w:p>
+      <w:r>
+        <w:t>(Insert Chart)</w:t>
+      </w:r>
+    </w:p>
+    <w:p>
+      <w:r>
+        <w:t xml:space="preserve">Next, a few other elements of the clean dataset were analyzed. </w:t>
+      </w:r>
+    </w:p>
+    <w:p>
+      <w:pPr>
+        <w:pStyle w:val="ListParagraph"/>
+        <w:numPr>
+          <w:ilvl w:val="0"/>
+          <w:numId w:val="2"/>
+        </w:numPr>
+      </w:pPr>
+      <w:r>
+        <w:t>How many tweets were on the lower end or upper end of the rating scale?</w:t>
+      </w:r>
+    </w:p>
+    <w:p>
+      <w:pPr>
+        <w:pStyle w:val="ListParagraph"/>
+        <w:numPr>
+          <w:ilvl w:val="1"/>
+          <w:numId w:val="2"/>
+        </w:numPr>
+      </w:pPr>
+      <w:r>
+        <w:t xml:space="preserve"> Of the 1961 tweets, 1180 or 60.17% of the tweets are lower than 5/10 or greater than 10/10. </w:t>
+      </w:r>
+    </w:p>
+    <w:p>
+      <w:pPr>
+        <w:pStyle w:val="ListParagraph"/>
+        <w:numPr>
+          <w:ilvl w:val="0"/>
+          <w:numId w:val="2"/>
+        </w:numPr>
+      </w:pPr>
+      <w:r>
+        <w:t>How often did the image prediction pick a dog on its first attempt</w:t>
+      </w:r>
+      <w:r>
+        <w:t xml:space="preserve"> to match the image?</w:t>
+      </w:r>
+    </w:p>
+    <w:p>
+      <w:pPr>
+        <w:pStyle w:val="ListParagraph"/>
+        <w:numPr>
+          <w:ilvl w:val="1"/>
+          <w:numId w:val="2"/>
+        </w:numPr>
+      </w:pPr>
+      <w:r>
+        <w:t>It picked a dog, though maybe not the correct dog, 60% of the time</w:t>
+      </w:r>
+    </w:p>
+    <w:p>
+      <w:pPr>
+        <w:pStyle w:val="ListParagraph"/>
+        <w:numPr>
+          <w:ilvl w:val="0"/>
+          <w:numId w:val="2"/>
+        </w:numPr>
+      </w:pPr>
+      <w:r>
+        <w:t>How many tweets featured ‘dog stage’ terminology and what percentage of the total number of tweets?</w:t>
+      </w:r>
+    </w:p>
+    <w:p>
+      <w:pPr>
+        <w:pStyle w:val="ListParagraph"/>
+        <w:numPr>
+          <w:ilvl w:val="1"/>
+          <w:numId w:val="2"/>
+        </w:numPr>
+      </w:pPr>
+      <w:r>
+        <w:t>302 of the 1961 tweets or 15.40% of the total</w:t>
+      </w:r>
+    </w:p>
+    <w:p>
+      <w:r>
+        <w:t>Lastly, what is the most popular dog stage term for those tweets which utilized the terminology?</w:t>
+      </w:r>
+    </w:p>
+    <w:p/>
     <w:sectPr>
       <w:pgSz w:w="12240" w:h="15840"/>
       <w:pgMar w:top="1440" w:right="1440" w:bottom="1440" w:left="1440" w:header="720" w:footer="720" w:gutter="0"/>
@@ -60,6 +257,219 @@
     </w:sectPr>
   </w:body>
 </w:document>
+</file>
+
+<file path=word/numbering.xml><?xml version="1.0" encoding="utf-8"?>
+<w:numbering xmlns:wpc="http://schemas.microsoft.com/office/word/2010/wordprocessingCanvas" xmlns:cx="http://schemas.microsoft.com/office/drawing/2014/chartex" xmlns:cx1="http://schemas.microsoft.com/office/drawing/2015/9/8/chartex" xmlns:cx2="http://schemas.microsoft.com/office/drawing/2015/10/21/chartex" xmlns:cx3="http://schemas.microsoft.com/office/drawing/2016/5/9/chartex" xmlns:cx4="http://schemas.microsoft.com/office/drawing/2016/5/10/chartex" xmlns:cx5="http://schemas.microsoft.com/office/drawing/2016/5/11/chartex" xmlns:cx6="http://schemas.microsoft.com/office/drawing/2016/5/12/chartex" xmlns:cx7="http://schemas.microsoft.com/office/drawing/2016/5/13/chartex" xmlns:cx8="http://schemas.microsoft.com/office/drawing/2016/5/14/chartex" xmlns:mc="http://schemas.openxmlformats.org/markup-compatibility/2006" xmlns:aink="http://schemas.microsoft.com/office/drawing/2016/ink" xmlns:am3d="http://schemas.microsoft.com/office/drawing/2017/model3d" xmlns:o="urn:schemas-microsoft-com:office:office" xmlns:r="http://schemas.openxmlformats.org/officeDocument/2006/relationships" xmlns:m="http://schemas.openxmlformats.org/officeDocument/2006/math" xmlns:v="urn:schemas-microsoft-com:vml" xmlns:wp14="http://schemas.microsoft.com/office/word/2010/wordprocessingDrawing" xmlns:wp="http://schemas.openxmlformats.org/drawingml/2006/wordprocessingDrawing" xmlns:w10="urn:schemas-microsoft-com:office:word" xmlns:w="http://schemas.openxmlformats.org/wordprocessingml/2006/main" xmlns:w14="http://schemas.microsoft.com/office/word/2010/wordml" xmlns:w15="http://schemas.microsoft.com/office/word/2012/wordml" xmlns:w16cex="http://schemas.microsoft.com/office/word/2018/wordml/cex" xmlns:w16cid="http://schemas.microsoft.com/office/word/2016/wordml/cid" xmlns:w16="http://schemas.microsoft.com/office/word/2018/wordml" xmlns:w16se="http://schemas.microsoft.com/office/word/2015/wordml/symex" xmlns:wpg="http://schemas.microsoft.com/office/word/2010/wordprocessingGroup" xmlns:wpi="http://schemas.microsoft.com/office/word/2010/wordprocessingInk" xmlns:wne="http://schemas.microsoft.com/office/word/2006/wordml" xmlns:wps="http://schemas.microsoft.com/office/word/2010/wordprocessingShape" mc:Ignorable="w14 w15 w16se w16cid w16 w16cex wp14">
+  <w:abstractNum w:abstractNumId="0" w15:restartNumberingAfterBreak="0">
+    <w:nsid w:val="12C42CE0"/>
+    <w:multiLevelType w:val="hybridMultilevel"/>
+    <w:tmpl w:val="D722BAEE"/>
+    <w:lvl w:ilvl="0" w:tplc="0409000F">
+      <w:start w:val="1"/>
+      <w:numFmt w:val="decimal"/>
+      <w:lvlText w:val="%1."/>
+      <w:lvlJc w:val="left"/>
+      <w:pPr>
+        <w:ind w:left="720" w:hanging="360"/>
+      </w:pPr>
+      <w:rPr>
+        <w:rFonts w:hint="default"/>
+      </w:rPr>
+    </w:lvl>
+    <w:lvl w:ilvl="1" w:tplc="04090019" w:tentative="1">
+      <w:start w:val="1"/>
+      <w:numFmt w:val="lowerLetter"/>
+      <w:lvlText w:val="%2."/>
+      <w:lvlJc w:val="left"/>
+      <w:pPr>
+        <w:ind w:left="1440" w:hanging="360"/>
+      </w:pPr>
+    </w:lvl>
+    <w:lvl w:ilvl="2" w:tplc="0409001B" w:tentative="1">
+      <w:start w:val="1"/>
+      <w:numFmt w:val="lowerRoman"/>
+      <w:lvlText w:val="%3."/>
+      <w:lvlJc w:val="right"/>
+      <w:pPr>
+        <w:ind w:left="2160" w:hanging="180"/>
+      </w:pPr>
+    </w:lvl>
+    <w:lvl w:ilvl="3" w:tplc="0409000F" w:tentative="1">
+      <w:start w:val="1"/>
+      <w:numFmt w:val="decimal"/>
+      <w:lvlText w:val="%4."/>
+      <w:lvlJc w:val="left"/>
+      <w:pPr>
+        <w:ind w:left="2880" w:hanging="360"/>
+      </w:pPr>
+    </w:lvl>
+    <w:lvl w:ilvl="4" w:tplc="04090019" w:tentative="1">
+      <w:start w:val="1"/>
+      <w:numFmt w:val="lowerLetter"/>
+      <w:lvlText w:val="%5."/>
+      <w:lvlJc w:val="left"/>
+      <w:pPr>
+        <w:ind w:left="3600" w:hanging="360"/>
+      </w:pPr>
+    </w:lvl>
+    <w:lvl w:ilvl="5" w:tplc="0409001B" w:tentative="1">
+      <w:start w:val="1"/>
+      <w:numFmt w:val="lowerRoman"/>
+      <w:lvlText w:val="%6."/>
+      <w:lvlJc w:val="right"/>
+      <w:pPr>
+        <w:ind w:left="4320" w:hanging="180"/>
+      </w:pPr>
+    </w:lvl>
+    <w:lvl w:ilvl="6" w:tplc="0409000F" w:tentative="1">
+      <w:start w:val="1"/>
+      <w:numFmt w:val="decimal"/>
+      <w:lvlText w:val="%7."/>
+      <w:lvlJc w:val="left"/>
+      <w:pPr>
+        <w:ind w:left="5040" w:hanging="360"/>
+      </w:pPr>
+    </w:lvl>
+    <w:lvl w:ilvl="7" w:tplc="04090019" w:tentative="1">
+      <w:start w:val="1"/>
+      <w:numFmt w:val="lowerLetter"/>
+      <w:lvlText w:val="%8."/>
+      <w:lvlJc w:val="left"/>
+      <w:pPr>
+        <w:ind w:left="5760" w:hanging="360"/>
+      </w:pPr>
+    </w:lvl>
+    <w:lvl w:ilvl="8" w:tplc="0409001B" w:tentative="1">
+      <w:start w:val="1"/>
+      <w:numFmt w:val="lowerRoman"/>
+      <w:lvlText w:val="%9."/>
+      <w:lvlJc w:val="right"/>
+      <w:pPr>
+        <w:ind w:left="6480" w:hanging="180"/>
+      </w:pPr>
+    </w:lvl>
+  </w:abstractNum>
+  <w:abstractNum w:abstractNumId="1" w15:restartNumberingAfterBreak="0">
+    <w:nsid w:val="298518ED"/>
+    <w:multiLevelType w:val="hybridMultilevel"/>
+    <w:tmpl w:val="CE7E6830"/>
+    <w:lvl w:ilvl="0" w:tplc="92C065E0">
+      <w:start w:val="1"/>
+      <w:numFmt w:val="bullet"/>
+      <w:lvlText w:val="-"/>
+      <w:lvlJc w:val="left"/>
+      <w:pPr>
+        <w:ind w:left="720" w:hanging="360"/>
+      </w:pPr>
+      <w:rPr>
+        <w:rFonts w:ascii="Calibri" w:eastAsiaTheme="minorEastAsia" w:hAnsi="Calibri" w:cs="Calibri" w:hint="default"/>
+      </w:rPr>
+    </w:lvl>
+    <w:lvl w:ilvl="1" w:tplc="04090003">
+      <w:start w:val="1"/>
+      <w:numFmt w:val="bullet"/>
+      <w:lvlText w:val="o"/>
+      <w:lvlJc w:val="left"/>
+      <w:pPr>
+        <w:ind w:left="1440" w:hanging="360"/>
+      </w:pPr>
+      <w:rPr>
+        <w:rFonts w:ascii="Courier New" w:hAnsi="Courier New" w:cs="Courier New" w:hint="default"/>
+      </w:rPr>
+    </w:lvl>
+    <w:lvl w:ilvl="2" w:tplc="04090005" w:tentative="1">
+      <w:start w:val="1"/>
+      <w:numFmt w:val="bullet"/>
+      <w:lvlText w:val=""/>
+      <w:lvlJc w:val="left"/>
+      <w:pPr>
+        <w:ind w:left="2160" w:hanging="360"/>
+      </w:pPr>
+      <w:rPr>
+        <w:rFonts w:ascii="Wingdings" w:hAnsi="Wingdings" w:hint="default"/>
+      </w:rPr>
+    </w:lvl>
+    <w:lvl w:ilvl="3" w:tplc="04090001" w:tentative="1">
+      <w:start w:val="1"/>
+      <w:numFmt w:val="bullet"/>
+      <w:lvlText w:val=""/>
+      <w:lvlJc w:val="left"/>
+      <w:pPr>
+        <w:ind w:left="2880" w:hanging="360"/>
+      </w:pPr>
+      <w:rPr>
+        <w:rFonts w:ascii="Symbol" w:hAnsi="Symbol" w:hint="default"/>
+      </w:rPr>
+    </w:lvl>
+    <w:lvl w:ilvl="4" w:tplc="04090003" w:tentative="1">
+      <w:start w:val="1"/>
+      <w:numFmt w:val="bullet"/>
+      <w:lvlText w:val="o"/>
+      <w:lvlJc w:val="left"/>
+      <w:pPr>
+        <w:ind w:left="3600" w:hanging="360"/>
+      </w:pPr>
+      <w:rPr>
+        <w:rFonts w:ascii="Courier New" w:hAnsi="Courier New" w:cs="Courier New" w:hint="default"/>
+      </w:rPr>
+    </w:lvl>
+    <w:lvl w:ilvl="5" w:tplc="04090005" w:tentative="1">
+      <w:start w:val="1"/>
+      <w:numFmt w:val="bullet"/>
+      <w:lvlText w:val=""/>
+      <w:lvlJc w:val="left"/>
+      <w:pPr>
+        <w:ind w:left="4320" w:hanging="360"/>
+      </w:pPr>
+      <w:rPr>
+        <w:rFonts w:ascii="Wingdings" w:hAnsi="Wingdings" w:hint="default"/>
+      </w:rPr>
+    </w:lvl>
+    <w:lvl w:ilvl="6" w:tplc="04090001" w:tentative="1">
+      <w:start w:val="1"/>
+      <w:numFmt w:val="bullet"/>
+      <w:lvlText w:val=""/>
+      <w:lvlJc w:val="left"/>
+      <w:pPr>
+        <w:ind w:left="5040" w:hanging="360"/>
+      </w:pPr>
+      <w:rPr>
+        <w:rFonts w:ascii="Symbol" w:hAnsi="Symbol" w:hint="default"/>
+      </w:rPr>
+    </w:lvl>
+    <w:lvl w:ilvl="7" w:tplc="04090003" w:tentative="1">
+      <w:start w:val="1"/>
+      <w:numFmt w:val="bullet"/>
+      <w:lvlText w:val="o"/>
+      <w:lvlJc w:val="left"/>
+      <w:pPr>
+        <w:ind w:left="5760" w:hanging="360"/>
+      </w:pPr>
+      <w:rPr>
+        <w:rFonts w:ascii="Courier New" w:hAnsi="Courier New" w:cs="Courier New" w:hint="default"/>
+      </w:rPr>
+    </w:lvl>
+    <w:lvl w:ilvl="8" w:tplc="04090005" w:tentative="1">
+      <w:start w:val="1"/>
+      <w:numFmt w:val="bullet"/>
+      <w:lvlText w:val=""/>
+      <w:lvlJc w:val="left"/>
+      <w:pPr>
+        <w:ind w:left="6480" w:hanging="360"/>
+      </w:pPr>
+      <w:rPr>
+        <w:rFonts w:ascii="Wingdings" w:hAnsi="Wingdings" w:hint="default"/>
+      </w:rPr>
+    </w:lvl>
+  </w:abstractNum>
+  <w:num w:numId="1">
+    <w:abstractNumId w:val="0"/>
+  </w:num>
+  <w:num w:numId="2">
+    <w:abstractNumId w:val="1"/>
+  </w:num>
+</w:numbering>
 </file>
 
 <file path=word/styles.xml><?xml version="1.0" encoding="utf-8"?>
@@ -1097,6 +1507,17 @@
       <w:outlineLvl w:val="9"/>
     </w:pPr>
   </w:style>
+  <w:style w:type="paragraph" w:styleId="ListParagraph">
+    <w:name w:val="List Paragraph"/>
+    <w:basedOn w:val="Normal"/>
+    <w:uiPriority w:val="34"/>
+    <w:qFormat/>
+    <w:rsid w:val="006A1464"/>
+    <w:pPr>
+      <w:ind w:left="720"/>
+      <w:contextualSpacing/>
+    </w:pPr>
+  </w:style>
 </w:styles>
 </file>
 

</xml_diff>

<commit_message>
Merged with dev branch
</commit_message>
<xml_diff>
--- a/act_report.docx
+++ b/act_report.docx
@@ -2,7 +2,826 @@
 <file path=word/document.xml><?xml version="1.0" encoding="utf-8"?>
 <w:document xmlns:wpc="http://schemas.microsoft.com/office/word/2010/wordprocessingCanvas" xmlns:cx="http://schemas.microsoft.com/office/drawing/2014/chartex" xmlns:cx1="http://schemas.microsoft.com/office/drawing/2015/9/8/chartex" xmlns:cx2="http://schemas.microsoft.com/office/drawing/2015/10/21/chartex" xmlns:cx3="http://schemas.microsoft.com/office/drawing/2016/5/9/chartex" xmlns:cx4="http://schemas.microsoft.com/office/drawing/2016/5/10/chartex" xmlns:cx5="http://schemas.microsoft.com/office/drawing/2016/5/11/chartex" xmlns:cx6="http://schemas.microsoft.com/office/drawing/2016/5/12/chartex" xmlns:cx7="http://schemas.microsoft.com/office/drawing/2016/5/13/chartex" xmlns:cx8="http://schemas.microsoft.com/office/drawing/2016/5/14/chartex" xmlns:mc="http://schemas.openxmlformats.org/markup-compatibility/2006" xmlns:aink="http://schemas.microsoft.com/office/drawing/2016/ink" xmlns:am3d="http://schemas.microsoft.com/office/drawing/2017/model3d" xmlns:o="urn:schemas-microsoft-com:office:office" xmlns:r="http://schemas.openxmlformats.org/officeDocument/2006/relationships" xmlns:m="http://schemas.openxmlformats.org/officeDocument/2006/math" xmlns:v="urn:schemas-microsoft-com:vml" xmlns:wp14="http://schemas.microsoft.com/office/word/2010/wordprocessingDrawing" xmlns:wp="http://schemas.openxmlformats.org/drawingml/2006/wordprocessingDrawing" xmlns:w10="urn:schemas-microsoft-com:office:word" xmlns:w="http://schemas.openxmlformats.org/wordprocessingml/2006/main" xmlns:w14="http://schemas.microsoft.com/office/word/2010/wordml" xmlns:w15="http://schemas.microsoft.com/office/word/2012/wordml" xmlns:w16cex="http://schemas.microsoft.com/office/word/2018/wordml/cex" xmlns:w16cid="http://schemas.microsoft.com/office/word/2016/wordml/cid" xmlns:w16="http://schemas.microsoft.com/office/word/2018/wordml" xmlns:w16se="http://schemas.microsoft.com/office/word/2015/wordml/symex" xmlns:wpg="http://schemas.microsoft.com/office/word/2010/wordprocessingGroup" xmlns:wpi="http://schemas.microsoft.com/office/word/2010/wordprocessingInk" xmlns:wne="http://schemas.microsoft.com/office/word/2006/wordml" xmlns:wps="http://schemas.microsoft.com/office/word/2010/wordprocessingShape" mc:Ignorable="w14 w15 w16se w16cid w16 w16cex wp14">
   <w:body>
-    <w:p/>
+    <w:p>
+      <w:pPr>
+        <w:pStyle w:val="Header"/>
+        <w:jc w:val="center"/>
+        <w:rPr>
+          <w:sz w:val="40"/>
+          <w:szCs w:val="40"/>
+        </w:rPr>
+      </w:pPr>
+      <w:bookmarkStart w:id="0" w:name="_Hlk53082480"/>
+      <w:bookmarkEnd w:id="0"/>
+      <w:proofErr w:type="spellStart"/>
+      <w:r>
+        <w:rPr>
+          <w:sz w:val="40"/>
+          <w:szCs w:val="40"/>
+        </w:rPr>
+        <w:t>WeRateDogs</w:t>
+      </w:r>
+      <w:proofErr w:type="spellEnd"/>
+      <w:r>
+        <w:rPr>
+          <w:sz w:val="40"/>
+          <w:szCs w:val="40"/>
+        </w:rPr>
+        <w:t xml:space="preserve"> (@dog_rates) – </w:t>
+      </w:r>
+      <w:r>
+        <w:rPr>
+          <w:sz w:val="40"/>
+          <w:szCs w:val="40"/>
+        </w:rPr>
+        <w:t>A</w:t>
+      </w:r>
+      <w:r>
+        <w:rPr>
+          <w:sz w:val="40"/>
+          <w:szCs w:val="40"/>
+        </w:rPr>
+        <w:t xml:space="preserve"> </w:t>
+      </w:r>
+      <w:r>
+        <w:rPr>
+          <w:sz w:val="40"/>
+          <w:szCs w:val="40"/>
+        </w:rPr>
+        <w:t>T</w:t>
+      </w:r>
+      <w:r>
+        <w:rPr>
+          <w:sz w:val="40"/>
+          <w:szCs w:val="40"/>
+        </w:rPr>
+        <w:t xml:space="preserve">witter </w:t>
+      </w:r>
+      <w:r>
+        <w:rPr>
+          <w:sz w:val="40"/>
+          <w:szCs w:val="40"/>
+        </w:rPr>
+        <w:t>A</w:t>
+      </w:r>
+      <w:r>
+        <w:rPr>
+          <w:sz w:val="40"/>
+          <w:szCs w:val="40"/>
+        </w:rPr>
+        <w:t xml:space="preserve">rchive </w:t>
+      </w:r>
+      <w:r>
+        <w:rPr>
+          <w:sz w:val="40"/>
+          <w:szCs w:val="40"/>
+        </w:rPr>
+        <w:t>A</w:t>
+      </w:r>
+      <w:r>
+        <w:rPr>
+          <w:sz w:val="40"/>
+          <w:szCs w:val="40"/>
+        </w:rPr>
+        <w:t>nalysis</w:t>
+      </w:r>
+    </w:p>
+    <w:p>
+      <w:pPr>
+        <w:tabs>
+          <w:tab w:val="left" w:pos="2415"/>
+        </w:tabs>
+        <w:spacing w:after="0"/>
+        <w:rPr>
+          <w:sz w:val="18"/>
+          <w:szCs w:val="18"/>
+        </w:rPr>
+      </w:pPr>
+      <w:r>
+        <w:rPr>
+          <w:sz w:val="18"/>
+          <w:szCs w:val="18"/>
+        </w:rPr>
+        <w:t>Date:10/8/2020</w:t>
+      </w:r>
+    </w:p>
+    <w:p>
+      <w:pPr>
+        <w:tabs>
+          <w:tab w:val="left" w:pos="2415"/>
+        </w:tabs>
+        <w:spacing w:after="0"/>
+        <w:rPr>
+          <w:sz w:val="18"/>
+          <w:szCs w:val="18"/>
+        </w:rPr>
+      </w:pPr>
+      <w:r>
+        <w:rPr>
+          <w:sz w:val="18"/>
+          <w:szCs w:val="18"/>
+        </w:rPr>
+        <w:t>Written by: Miles Murphy</w:t>
+      </w:r>
+    </w:p>
+    <w:p>
+      <w:pPr>
+        <w:spacing w:after="0"/>
+      </w:pPr>
+    </w:p>
+    <w:p>
+      <w:proofErr w:type="spellStart"/>
+      <w:r>
+        <w:t>WeRateDogs</w:t>
+      </w:r>
+      <w:proofErr w:type="spellEnd"/>
+      <w:r>
+        <w:t xml:space="preserve"> may be one of the most valuable resources of modern times. The </w:t>
+      </w:r>
+      <w:r>
+        <w:t xml:space="preserve">amount of </w:t>
+      </w:r>
+      <w:r>
+        <w:t xml:space="preserve">joy that this Twitter Account </w:t>
+      </w:r>
+      <w:r>
+        <w:t>gathers</w:t>
+      </w:r>
+      <w:r>
+        <w:t>, enhances, and</w:t>
+      </w:r>
+      <w:r>
+        <w:t xml:space="preserve"> redistributes</w:t>
+      </w:r>
+      <w:r>
+        <w:t xml:space="preserve"> to the rest of the world </w:t>
+      </w:r>
+      <w:r>
+        <w:t>is remarkable. Their humor may be extremely dog-centric, even ‘</w:t>
+      </w:r>
+      <w:proofErr w:type="spellStart"/>
+      <w:r>
+        <w:t>dog’matic</w:t>
+      </w:r>
+      <w:proofErr w:type="spellEnd"/>
+      <w:r>
+        <w:t xml:space="preserve"> at times, but they fully embrace the mission of uniquely reviewing and rating every dog which comes their way. </w:t>
+      </w:r>
+    </w:p>
+    <w:p>
+      <w:r>
+        <w:t xml:space="preserve">As a Udacity Data Analysis student, I was tasked with the responsibility of taking the </w:t>
+      </w:r>
+      <w:proofErr w:type="spellStart"/>
+      <w:r>
+        <w:t>WeRateDogs</w:t>
+      </w:r>
+      <w:proofErr w:type="spellEnd"/>
+      <w:r>
+        <w:t xml:space="preserve"> Twitter archive, </w:t>
+      </w:r>
+      <w:r>
+        <w:t>merging</w:t>
+      </w:r>
+      <w:r>
+        <w:t xml:space="preserve"> it with two other gathered datasets (one from a machine learning course and one from the Twitter API), and then thoroughly cleaning the combined dataset for at least 2 tidiness and 8 quality cleaning issues. Personally, I was not satisfied with those minimums and proceeded to clean further. </w:t>
+      </w:r>
+    </w:p>
+    <w:p>
+      <w:r>
+        <w:t xml:space="preserve">To initiate this analysis </w:t>
+      </w:r>
+      <w:r>
+        <w:t xml:space="preserve">these three datasets were first uploaded into a </w:t>
+      </w:r>
+      <w:proofErr w:type="spellStart"/>
+      <w:r>
+        <w:t>Jupyter</w:t>
+      </w:r>
+      <w:proofErr w:type="spellEnd"/>
+      <w:r>
+        <w:t xml:space="preserve"> Notebook for analysis to be conducted in a pandas </w:t>
+      </w:r>
+      <w:proofErr w:type="spellStart"/>
+      <w:r>
+        <w:t>dataframe</w:t>
+      </w:r>
+      <w:proofErr w:type="spellEnd"/>
+      <w:r>
+        <w:t xml:space="preserve">. These flexible </w:t>
+      </w:r>
+      <w:proofErr w:type="spellStart"/>
+      <w:r>
+        <w:t>dataframes</w:t>
+      </w:r>
+      <w:proofErr w:type="spellEnd"/>
+      <w:r>
+        <w:t xml:space="preserve"> allow </w:t>
+      </w:r>
+      <w:r>
+        <w:t xml:space="preserve">for extensive data storage </w:t>
+      </w:r>
+      <w:r>
+        <w:t>and analy</w:t>
+      </w:r>
+      <w:r>
+        <w:t>sis</w:t>
+      </w:r>
+      <w:r>
+        <w:t xml:space="preserve"> </w:t>
+      </w:r>
+      <w:proofErr w:type="gramStart"/>
+      <w:r>
+        <w:t xml:space="preserve">in  </w:t>
+      </w:r>
+      <w:r>
+        <w:t>many</w:t>
+      </w:r>
+      <w:proofErr w:type="gramEnd"/>
+      <w:r>
+        <w:t xml:space="preserve"> ways</w:t>
+      </w:r>
+      <w:r>
+        <w:t xml:space="preserve"> and the notebook </w:t>
+      </w:r>
+      <w:r>
+        <w:t>provides convenient,</w:t>
+      </w:r>
+      <w:r>
+        <w:t xml:space="preserve"> instantaneous results of each </w:t>
+      </w:r>
+      <w:r>
+        <w:t xml:space="preserve">sequential </w:t>
+      </w:r>
+      <w:r>
+        <w:t xml:space="preserve">step. However, it does take a little bit of work to understand how </w:t>
+      </w:r>
+      <w:proofErr w:type="spellStart"/>
+      <w:r>
+        <w:t>Jupyter</w:t>
+      </w:r>
+      <w:proofErr w:type="spellEnd"/>
+      <w:r>
+        <w:t xml:space="preserve"> Notebooks work with GitHub. I felt that it was important to force myself to keep using every skill which this course and my previous Nanodegree taught, so I stepped outside of the convenient Udacity-based project workspace and created my own local repository, linked it to GitHub, and began my analysis there.</w:t>
+      </w:r>
+    </w:p>
+    <w:p>
+      <w:r>
+        <w:rPr>
+          <w:noProof/>
+        </w:rPr>
+        <w:drawing>
+          <wp:anchor distT="0" distB="0" distL="114300" distR="114300" simplePos="0" relativeHeight="251659264" behindDoc="1" locked="0" layoutInCell="1" allowOverlap="1" wp14:anchorId="02AB7D1C" wp14:editId="07E2CCF5">
+            <wp:simplePos x="0" y="0"/>
+            <wp:positionH relativeFrom="margin">
+              <wp:align>right</wp:align>
+            </wp:positionH>
+            <wp:positionV relativeFrom="paragraph">
+              <wp:posOffset>803275</wp:posOffset>
+            </wp:positionV>
+            <wp:extent cx="3857625" cy="2757170"/>
+            <wp:effectExtent l="0" t="0" r="9525" b="5080"/>
+            <wp:wrapTight wrapText="bothSides">
+              <wp:wrapPolygon edited="0">
+                <wp:start x="5227" y="149"/>
+                <wp:lineTo x="2560" y="1343"/>
+                <wp:lineTo x="2347" y="1642"/>
+                <wp:lineTo x="2347" y="2836"/>
+                <wp:lineTo x="1067" y="4029"/>
+                <wp:lineTo x="1067" y="4477"/>
+                <wp:lineTo x="2347" y="5223"/>
+                <wp:lineTo x="640" y="6417"/>
+                <wp:lineTo x="107" y="7014"/>
+                <wp:lineTo x="107" y="13282"/>
+                <wp:lineTo x="640" y="14775"/>
+                <wp:lineTo x="2133" y="17163"/>
+                <wp:lineTo x="1813" y="18655"/>
+                <wp:lineTo x="1813" y="18953"/>
+                <wp:lineTo x="2880" y="19550"/>
+                <wp:lineTo x="2880" y="19998"/>
+                <wp:lineTo x="10987" y="21491"/>
+                <wp:lineTo x="11413" y="21491"/>
+                <wp:lineTo x="13760" y="21192"/>
+                <wp:lineTo x="21120" y="19998"/>
+                <wp:lineTo x="21227" y="19550"/>
+                <wp:lineTo x="21440" y="17163"/>
+                <wp:lineTo x="21547" y="1492"/>
+                <wp:lineTo x="20480" y="895"/>
+                <wp:lineTo x="17707" y="149"/>
+                <wp:lineTo x="5227" y="149"/>
+              </wp:wrapPolygon>
+            </wp:wrapTight>
+            <wp:docPr id="1" name="Picture 1"/>
+            <wp:cNvGraphicFramePr>
+              <a:graphicFrameLocks xmlns:a="http://schemas.openxmlformats.org/drawingml/2006/main" noChangeAspect="1"/>
+            </wp:cNvGraphicFramePr>
+            <a:graphic xmlns:a="http://schemas.openxmlformats.org/drawingml/2006/main">
+              <a:graphicData uri="http://schemas.openxmlformats.org/drawingml/2006/picture">
+                <pic:pic xmlns:pic="http://schemas.openxmlformats.org/drawingml/2006/picture">
+                  <pic:nvPicPr>
+                    <pic:cNvPr id="0" name="Picture 1"/>
+                    <pic:cNvPicPr>
+                      <a:picLocks noChangeAspect="1" noChangeArrowheads="1"/>
+                    </pic:cNvPicPr>
+                  </pic:nvPicPr>
+                  <pic:blipFill>
+                    <a:blip r:embed="rId8">
+                      <a:extLst>
+                        <a:ext uri="{28A0092B-C50C-407E-A947-70E740481C1C}">
+                          <a14:useLocalDpi xmlns:a14="http://schemas.microsoft.com/office/drawing/2010/main" val="0"/>
+                        </a:ext>
+                      </a:extLst>
+                    </a:blip>
+                    <a:srcRect/>
+                    <a:stretch>
+                      <a:fillRect/>
+                    </a:stretch>
+                  </pic:blipFill>
+                  <pic:spPr bwMode="auto">
+                    <a:xfrm>
+                      <a:off x="0" y="0"/>
+                      <a:ext cx="3857625" cy="2757170"/>
+                    </a:xfrm>
+                    <a:prstGeom prst="rect">
+                      <a:avLst/>
+                    </a:prstGeom>
+                    <a:noFill/>
+                    <a:ln>
+                      <a:noFill/>
+                    </a:ln>
+                  </pic:spPr>
+                </pic:pic>
+              </a:graphicData>
+            </a:graphic>
+          </wp:anchor>
+        </w:drawing>
+      </w:r>
+      <w:r>
+        <w:t xml:space="preserve">After a few data tidiness steps and 20 data quality steps, the original </w:t>
+      </w:r>
+      <w:proofErr w:type="spellStart"/>
+      <w:r>
+        <w:t>WeRateDogs</w:t>
+      </w:r>
+      <w:proofErr w:type="spellEnd"/>
+      <w:r>
+        <w:t xml:space="preserve"> </w:t>
+      </w:r>
+      <w:r>
+        <w:t>twitter archive was much more concise and ready to</w:t>
+      </w:r>
+      <w:r>
+        <w:t xml:space="preserve"> provide some </w:t>
+      </w:r>
+      <w:r>
+        <w:t xml:space="preserve">interesting </w:t>
+      </w:r>
+      <w:r>
+        <w:t>insights into its rating tendencies</w:t>
+      </w:r>
+      <w:r>
+        <w:t xml:space="preserve"> and other details</w:t>
+      </w:r>
+      <w:r>
+        <w:t xml:space="preserve">. </w:t>
+      </w:r>
+      <w:r>
+        <w:t xml:space="preserve">It was condensed from 2356 tweets which featured images down to 1961. </w:t>
+      </w:r>
+      <w:r>
+        <w:t xml:space="preserve">Though, before any analysis is </w:t>
+      </w:r>
+      <w:r>
+        <w:t xml:space="preserve">of these 1961 tweets is </w:t>
+      </w:r>
+      <w:r>
+        <w:t xml:space="preserve">presented, </w:t>
+      </w:r>
+      <w:r>
+        <w:t>the</w:t>
+      </w:r>
+      <w:r>
+        <w:t xml:space="preserve"> extensive data cleaning steps taken to reduce the amount of irrelevant or incorrect</w:t>
+      </w:r>
+      <w:r>
+        <w:t xml:space="preserve"> </w:t>
+      </w:r>
+      <w:r>
+        <w:t>(and not easily fixable) tweet data</w:t>
+      </w:r>
+      <w:r>
+        <w:t xml:space="preserve"> should be briefly commented on</w:t>
+      </w:r>
+      <w:r>
+        <w:t>.</w:t>
+      </w:r>
+      <w:r>
+        <w:t xml:space="preserve"> Particular attention was paid to remove tweets which were retweets, replies, did not have dog images, or had ratings which were not specific to a dog</w:t>
+      </w:r>
+      <w:r>
+        <w:t>(s)</w:t>
+      </w:r>
+    </w:p>
+    <w:p>
+      <w:r>
+        <w:t xml:space="preserve">Now, </w:t>
+      </w:r>
+      <w:r>
+        <w:t>let us</w:t>
+      </w:r>
+      <w:r>
+        <w:t xml:space="preserve"> </w:t>
+      </w:r>
+      <w:r>
+        <w:t>look</w:t>
+      </w:r>
+      <w:r>
+        <w:t xml:space="preserve"> at some insights which </w:t>
+      </w:r>
+      <w:r>
+        <w:t>were</w:t>
+      </w:r>
+      <w:r>
+        <w:t xml:space="preserve"> drawn from the remaining</w:t>
+      </w:r>
+      <w:r>
+        <w:t xml:space="preserve"> tweets</w:t>
+      </w:r>
+      <w:r>
+        <w:t>. First,</w:t>
+      </w:r>
+      <w:r>
+        <w:t xml:space="preserve"> the average rating for all these good dogs is 10.54 out of 10</w:t>
+      </w:r>
+      <w:r>
+        <w:t xml:space="preserve"> and</w:t>
+      </w:r>
+      <w:r>
+        <w:t xml:space="preserve"> the rating</w:t>
+      </w:r>
+      <w:r>
+        <w:t xml:space="preserve"> count’s</w:t>
+      </w:r>
+      <w:r>
+        <w:t xml:space="preserve"> distribution/range can be seen in the </w:t>
+      </w:r>
+      <w:r>
+        <w:t>adjacent</w:t>
+      </w:r>
+      <w:r>
+        <w:t xml:space="preserve"> bar graph</w:t>
+      </w:r>
+      <w:r>
+        <w:t xml:space="preserve">. </w:t>
+      </w:r>
+    </w:p>
+    <w:p>
+      <w:r>
+        <w:lastRenderedPageBreak/>
+        <w:t xml:space="preserve">Next, a few other </w:t>
+      </w:r>
+      <w:r>
+        <w:t>insights related to the clean dataset were generated</w:t>
+      </w:r>
+      <w:r>
+        <w:t xml:space="preserve">. </w:t>
+      </w:r>
+    </w:p>
+    <w:p>
+      <w:pPr>
+        <w:pStyle w:val="ListParagraph"/>
+        <w:numPr>
+          <w:ilvl w:val="0"/>
+          <w:numId w:val="2"/>
+        </w:numPr>
+      </w:pPr>
+      <w:r>
+        <w:t>How many tweets were on the lower end or upper end of the rating scale?</w:t>
+      </w:r>
+    </w:p>
+    <w:p>
+      <w:pPr>
+        <w:pStyle w:val="ListParagraph"/>
+        <w:numPr>
+          <w:ilvl w:val="1"/>
+          <w:numId w:val="2"/>
+        </w:numPr>
+      </w:pPr>
+      <w:r>
+        <w:t xml:space="preserve"> Of the 1961 tweets, 1180 or 60.17% of the tweets </w:t>
+      </w:r>
+      <w:r>
+        <w:t>have ratings</w:t>
+      </w:r>
+      <w:r>
+        <w:t xml:space="preserve"> lower than 5/10 or greater than 10/10. </w:t>
+      </w:r>
+    </w:p>
+    <w:p>
+      <w:pPr>
+        <w:pStyle w:val="ListParagraph"/>
+        <w:numPr>
+          <w:ilvl w:val="0"/>
+          <w:numId w:val="2"/>
+        </w:numPr>
+      </w:pPr>
+      <w:r>
+        <w:t>How often did the image prediction pick a dog on its first attempt</w:t>
+      </w:r>
+      <w:r>
+        <w:t xml:space="preserve"> to match the image?</w:t>
+      </w:r>
+    </w:p>
+    <w:p>
+      <w:pPr>
+        <w:pStyle w:val="ListParagraph"/>
+        <w:numPr>
+          <w:ilvl w:val="1"/>
+          <w:numId w:val="2"/>
+        </w:numPr>
+      </w:pPr>
+      <w:r>
+        <w:t xml:space="preserve">It picked a dog, though maybe not the correct dog, </w:t>
+      </w:r>
+      <w:r>
+        <w:t>with an average confidence of 0.594071</w:t>
+      </w:r>
+    </w:p>
+    <w:p>
+      <w:pPr>
+        <w:pStyle w:val="ListParagraph"/>
+        <w:numPr>
+          <w:ilvl w:val="0"/>
+          <w:numId w:val="2"/>
+        </w:numPr>
+      </w:pPr>
+      <w:r>
+        <w:t>How many tweets featured ‘dog stage’ terminology and what percentage of the total number of tweets?</w:t>
+      </w:r>
+    </w:p>
+    <w:p>
+      <w:pPr>
+        <w:pStyle w:val="ListParagraph"/>
+        <w:numPr>
+          <w:ilvl w:val="1"/>
+          <w:numId w:val="2"/>
+        </w:numPr>
+      </w:pPr>
+      <w:r>
+        <w:t>302 of the 1961 tweets or 15.40% of the total</w:t>
+      </w:r>
+      <w:r>
+        <w:t xml:space="preserve"> featured dog stage terminology</w:t>
+      </w:r>
+    </w:p>
+    <w:p>
+      <w:pPr>
+        <w:pStyle w:val="ListParagraph"/>
+        <w:numPr>
+          <w:ilvl w:val="0"/>
+          <w:numId w:val="2"/>
+        </w:numPr>
+      </w:pPr>
+      <w:r>
+        <w:t>What</w:t>
+      </w:r>
+      <w:r>
+        <w:t xml:space="preserve"> is the most popular dog stage term for those tweets which utilized the terminology?</w:t>
+      </w:r>
+    </w:p>
+    <w:p>
+      <w:pPr>
+        <w:pStyle w:val="ListParagraph"/>
+        <w:numPr>
+          <w:ilvl w:val="1"/>
+          <w:numId w:val="2"/>
+        </w:numPr>
+      </w:pPr>
+      <w:proofErr w:type="spellStart"/>
+      <w:r>
+        <w:t>Pupper</w:t>
+      </w:r>
+      <w:proofErr w:type="spellEnd"/>
+      <w:r>
+        <w:t xml:space="preserve"> is the most popular dog term with 201 individual uses (</w:t>
+      </w:r>
+      <w:r>
+        <w:t>209 total)</w:t>
+      </w:r>
+      <w:r>
+        <w:t>, followed by doggo with 62</w:t>
+      </w:r>
+      <w:r>
+        <w:t xml:space="preserve"> individual</w:t>
+      </w:r>
+      <w:r>
+        <w:t xml:space="preserve"> uses</w:t>
+      </w:r>
+      <w:r>
+        <w:t xml:space="preserve"> (72 total)</w:t>
+      </w:r>
+    </w:p>
+    <w:p>
+      <w:r>
+        <w:rPr>
+          <w:noProof/>
+        </w:rPr>
+        <w:drawing>
+          <wp:anchor distT="0" distB="0" distL="114300" distR="114300" simplePos="0" relativeHeight="251658240" behindDoc="1" locked="0" layoutInCell="1" allowOverlap="1" wp14:anchorId="56B25608" wp14:editId="5C4BBF26">
+            <wp:simplePos x="0" y="0"/>
+            <wp:positionH relativeFrom="margin">
+              <wp:align>right</wp:align>
+            </wp:positionH>
+            <wp:positionV relativeFrom="paragraph">
+              <wp:posOffset>156210</wp:posOffset>
+            </wp:positionV>
+            <wp:extent cx="3977640" cy="2800350"/>
+            <wp:effectExtent l="0" t="0" r="0" b="0"/>
+            <wp:wrapTight wrapText="bothSides">
+              <wp:wrapPolygon edited="0">
+                <wp:start x="1552" y="147"/>
+                <wp:lineTo x="931" y="2792"/>
+                <wp:lineTo x="931" y="5143"/>
+                <wp:lineTo x="310" y="6612"/>
+                <wp:lineTo x="103" y="7347"/>
+                <wp:lineTo x="103" y="13371"/>
+                <wp:lineTo x="517" y="14547"/>
+                <wp:lineTo x="931" y="14547"/>
+                <wp:lineTo x="931" y="16457"/>
+                <wp:lineTo x="1138" y="16898"/>
+                <wp:lineTo x="1966" y="16898"/>
+                <wp:lineTo x="1345" y="18514"/>
+                <wp:lineTo x="1448" y="19102"/>
+                <wp:lineTo x="2483" y="19249"/>
+                <wp:lineTo x="2483" y="19837"/>
+                <wp:lineTo x="7966" y="21159"/>
+                <wp:lineTo x="10345" y="21453"/>
+                <wp:lineTo x="10862" y="21453"/>
+                <wp:lineTo x="14276" y="21159"/>
+                <wp:lineTo x="20379" y="19984"/>
+                <wp:lineTo x="20586" y="19249"/>
+                <wp:lineTo x="20793" y="16898"/>
+                <wp:lineTo x="20793" y="2792"/>
+                <wp:lineTo x="21414" y="1029"/>
+                <wp:lineTo x="21207" y="588"/>
+                <wp:lineTo x="20172" y="147"/>
+                <wp:lineTo x="1552" y="147"/>
+              </wp:wrapPolygon>
+            </wp:wrapTight>
+            <wp:docPr id="2" name="Picture 2"/>
+            <wp:cNvGraphicFramePr>
+              <a:graphicFrameLocks xmlns:a="http://schemas.openxmlformats.org/drawingml/2006/main" noChangeAspect="1"/>
+            </wp:cNvGraphicFramePr>
+            <a:graphic xmlns:a="http://schemas.openxmlformats.org/drawingml/2006/main">
+              <a:graphicData uri="http://schemas.openxmlformats.org/drawingml/2006/picture">
+                <pic:pic xmlns:pic="http://schemas.openxmlformats.org/drawingml/2006/picture">
+                  <pic:nvPicPr>
+                    <pic:cNvPr id="0" name="Picture 2"/>
+                    <pic:cNvPicPr>
+                      <a:picLocks noChangeAspect="1" noChangeArrowheads="1"/>
+                    </pic:cNvPicPr>
+                  </pic:nvPicPr>
+                  <pic:blipFill>
+                    <a:blip r:embed="rId9">
+                      <a:extLst>
+                        <a:ext uri="{28A0092B-C50C-407E-A947-70E740481C1C}">
+                          <a14:useLocalDpi xmlns:a14="http://schemas.microsoft.com/office/drawing/2010/main" val="0"/>
+                        </a:ext>
+                      </a:extLst>
+                    </a:blip>
+                    <a:srcRect/>
+                    <a:stretch>
+                      <a:fillRect/>
+                    </a:stretch>
+                  </pic:blipFill>
+                  <pic:spPr bwMode="auto">
+                    <a:xfrm>
+                      <a:off x="0" y="0"/>
+                      <a:ext cx="3977640" cy="2800350"/>
+                    </a:xfrm>
+                    <a:prstGeom prst="rect">
+                      <a:avLst/>
+                    </a:prstGeom>
+                    <a:noFill/>
+                    <a:ln>
+                      <a:noFill/>
+                    </a:ln>
+                  </pic:spPr>
+                </pic:pic>
+              </a:graphicData>
+            </a:graphic>
+          </wp:anchor>
+        </w:drawing>
+      </w:r>
+      <w:r>
+        <w:t>Finally, the information you have all been waiting for</w:t>
+      </w:r>
+      <w:r>
+        <w:t>. I</w:t>
+      </w:r>
+      <w:r>
+        <w:t xml:space="preserve">t was clear, from a visual analysis of the tweets containing dog stage terminology, that tweets which used ‘dog stage’ terminology generally received ratings of 10 or higher, as seen in the </w:t>
+      </w:r>
+      <w:r>
+        <w:t>following</w:t>
+      </w:r>
+      <w:r>
+        <w:t xml:space="preserve"> bar graph. </w:t>
+      </w:r>
+    </w:p>
+    <w:p>
+      <w:r>
+        <w:t>As interesting as some of these insights may be, they,</w:t>
+      </w:r>
+      <w:r>
+        <w:t xml:space="preserve"> and </w:t>
+      </w:r>
+      <w:r>
+        <w:t xml:space="preserve">the </w:t>
+      </w:r>
+      <w:r>
+        <w:t>visualizations represent</w:t>
+      </w:r>
+      <w:r>
+        <w:t xml:space="preserve">, </w:t>
+      </w:r>
+      <w:r>
+        <w:t>are</w:t>
+      </w:r>
+      <w:r>
+        <w:t xml:space="preserve"> only the</w:t>
+      </w:r>
+      <w:r>
+        <w:t xml:space="preserve"> tip of the iceberg. There are several additional cleaning steps which could further refine the data. For example, removing tweets which do not have image prediction information</w:t>
+      </w:r>
+      <w:r>
+        <w:t xml:space="preserve"> matching a dog</w:t>
+      </w:r>
+      <w:r>
+        <w:t xml:space="preserve"> would further </w:t>
+      </w:r>
+      <w:r>
+        <w:t xml:space="preserve">slim </w:t>
+      </w:r>
+      <w:r>
+        <w:t>the dataset</w:t>
+      </w:r>
+      <w:r>
+        <w:t>, though it may also remove some legitimate dog photos</w:t>
+      </w:r>
+      <w:r>
+        <w:t xml:space="preserve"> which are misidentified</w:t>
+      </w:r>
+      <w:r>
+        <w:t>. Additional analysis can also be performed</w:t>
+      </w:r>
+      <w:r>
+        <w:t xml:space="preserve"> on the current state of the clean dataset</w:t>
+      </w:r>
+      <w:r>
+        <w:t xml:space="preserve">. </w:t>
+      </w:r>
+      <w:r>
+        <w:t>For instance, a</w:t>
+      </w:r>
+      <w:r>
+        <w:t xml:space="preserve"> key factor which is not included in this brief analysis is </w:t>
+      </w:r>
+      <w:r>
+        <w:t>an examination as to whether</w:t>
+      </w:r>
+      <w:r>
+        <w:t xml:space="preserve"> the ratings of tweets were higher with or without the</w:t>
+      </w:r>
+      <w:r>
+        <w:t xml:space="preserve"> ‘dog stage’</w:t>
+      </w:r>
+      <w:r>
+        <w:t xml:space="preserve"> terminology.</w:t>
+      </w:r>
+    </w:p>
+    <w:p>
+      <w:r>
+        <w:t xml:space="preserve">Though, regardless of what nature of data wrangling took place surrounding the twitter archive, we can assuredly state that </w:t>
+      </w:r>
+      <w:proofErr w:type="spellStart"/>
+      <w:r>
+        <w:t>WeRateDogs</w:t>
+      </w:r>
+      <w:proofErr w:type="spellEnd"/>
+      <w:r>
+        <w:t xml:space="preserve"> features some information packed and humors tweets which</w:t>
+      </w:r>
+      <w:r>
+        <w:t xml:space="preserve"> tend to</w:t>
+      </w:r>
+      <w:r>
+        <w:t xml:space="preserve"> keep both their followers and aspiring data analysts entertained for hours on end. </w:t>
+      </w:r>
+      <w:r>
+        <w:t xml:space="preserve"> </w:t>
+      </w:r>
+    </w:p>
     <w:sectPr>
       <w:pgSz w:w="12240" w:h="15840"/>
       <w:pgMar w:top="1440" w:right="1440" w:bottom="1440" w:left="1440" w:header="720" w:footer="720" w:gutter="0"/>
@@ -13,20 +832,283 @@
 </w:document>
 </file>
 
+<file path=word/endnotes.xml><?xml version="1.0" encoding="utf-8"?>
+<w:endnotes xmlns:wpc="http://schemas.microsoft.com/office/word/2010/wordprocessingCanvas" xmlns:cx="http://schemas.microsoft.com/office/drawing/2014/chartex" xmlns:cx1="http://schemas.microsoft.com/office/drawing/2015/9/8/chartex" xmlns:cx2="http://schemas.microsoft.com/office/drawing/2015/10/21/chartex" xmlns:cx3="http://schemas.microsoft.com/office/drawing/2016/5/9/chartex" xmlns:cx4="http://schemas.microsoft.com/office/drawing/2016/5/10/chartex" xmlns:cx5="http://schemas.microsoft.com/office/drawing/2016/5/11/chartex" xmlns:cx6="http://schemas.microsoft.com/office/drawing/2016/5/12/chartex" xmlns:cx7="http://schemas.microsoft.com/office/drawing/2016/5/13/chartex" xmlns:cx8="http://schemas.microsoft.com/office/drawing/2016/5/14/chartex" xmlns:mc="http://schemas.openxmlformats.org/markup-compatibility/2006" xmlns:aink="http://schemas.microsoft.com/office/drawing/2016/ink" xmlns:am3d="http://schemas.microsoft.com/office/drawing/2017/model3d" xmlns:o="urn:schemas-microsoft-com:office:office" xmlns:r="http://schemas.openxmlformats.org/officeDocument/2006/relationships" xmlns:m="http://schemas.openxmlformats.org/officeDocument/2006/math" xmlns:v="urn:schemas-microsoft-com:vml" xmlns:wp14="http://schemas.microsoft.com/office/word/2010/wordprocessingDrawing" xmlns:wp="http://schemas.openxmlformats.org/drawingml/2006/wordprocessingDrawing" xmlns:w10="urn:schemas-microsoft-com:office:word" xmlns:w="http://schemas.openxmlformats.org/wordprocessingml/2006/main" xmlns:w14="http://schemas.microsoft.com/office/word/2010/wordml" xmlns:w15="http://schemas.microsoft.com/office/word/2012/wordml" xmlns:w16cex="http://schemas.microsoft.com/office/word/2018/wordml/cex" xmlns:w16cid="http://schemas.microsoft.com/office/word/2016/wordml/cid" xmlns:w16="http://schemas.microsoft.com/office/word/2018/wordml" xmlns:w16se="http://schemas.microsoft.com/office/word/2015/wordml/symex" xmlns:wpg="http://schemas.microsoft.com/office/word/2010/wordprocessingGroup" xmlns:wpi="http://schemas.microsoft.com/office/word/2010/wordprocessingInk" xmlns:wne="http://schemas.microsoft.com/office/word/2006/wordml" xmlns:wps="http://schemas.microsoft.com/office/word/2010/wordprocessingShape" mc:Ignorable="w14 w15 w16se w16cid w16 w16cex wp14">
+  <w:endnote w:type="separator" w:id="-1">
+    <w:p>
+      <w:pPr>
+        <w:spacing w:after="0" w:line="240" w:lineRule="auto"/>
+      </w:pPr>
+      <w:r>
+        <w:separator/>
+      </w:r>
+    </w:p>
+  </w:endnote>
+  <w:endnote w:type="continuationSeparator" w:id="0">
+    <w:p>
+      <w:pPr>
+        <w:spacing w:after="0" w:line="240" w:lineRule="auto"/>
+      </w:pPr>
+      <w:r>
+        <w:continuationSeparator/>
+      </w:r>
+    </w:p>
+  </w:endnote>
+</w:endnotes>
+</file>
+
+<file path=word/footnotes.xml><?xml version="1.0" encoding="utf-8"?>
+<w:footnotes xmlns:wpc="http://schemas.microsoft.com/office/word/2010/wordprocessingCanvas" xmlns:cx="http://schemas.microsoft.com/office/drawing/2014/chartex" xmlns:cx1="http://schemas.microsoft.com/office/drawing/2015/9/8/chartex" xmlns:cx2="http://schemas.microsoft.com/office/drawing/2015/10/21/chartex" xmlns:cx3="http://schemas.microsoft.com/office/drawing/2016/5/9/chartex" xmlns:cx4="http://schemas.microsoft.com/office/drawing/2016/5/10/chartex" xmlns:cx5="http://schemas.microsoft.com/office/drawing/2016/5/11/chartex" xmlns:cx6="http://schemas.microsoft.com/office/drawing/2016/5/12/chartex" xmlns:cx7="http://schemas.microsoft.com/office/drawing/2016/5/13/chartex" xmlns:cx8="http://schemas.microsoft.com/office/drawing/2016/5/14/chartex" xmlns:mc="http://schemas.openxmlformats.org/markup-compatibility/2006" xmlns:aink="http://schemas.microsoft.com/office/drawing/2016/ink" xmlns:am3d="http://schemas.microsoft.com/office/drawing/2017/model3d" xmlns:o="urn:schemas-microsoft-com:office:office" xmlns:r="http://schemas.openxmlformats.org/officeDocument/2006/relationships" xmlns:m="http://schemas.openxmlformats.org/officeDocument/2006/math" xmlns:v="urn:schemas-microsoft-com:vml" xmlns:wp14="http://schemas.microsoft.com/office/word/2010/wordprocessingDrawing" xmlns:wp="http://schemas.openxmlformats.org/drawingml/2006/wordprocessingDrawing" xmlns:w10="urn:schemas-microsoft-com:office:word" xmlns:w="http://schemas.openxmlformats.org/wordprocessingml/2006/main" xmlns:w14="http://schemas.microsoft.com/office/word/2010/wordml" xmlns:w15="http://schemas.microsoft.com/office/word/2012/wordml" xmlns:w16cex="http://schemas.microsoft.com/office/word/2018/wordml/cex" xmlns:w16cid="http://schemas.microsoft.com/office/word/2016/wordml/cid" xmlns:w16="http://schemas.microsoft.com/office/word/2018/wordml" xmlns:w16se="http://schemas.microsoft.com/office/word/2015/wordml/symex" xmlns:wpg="http://schemas.microsoft.com/office/word/2010/wordprocessingGroup" xmlns:wpi="http://schemas.microsoft.com/office/word/2010/wordprocessingInk" xmlns:wne="http://schemas.microsoft.com/office/word/2006/wordml" xmlns:wps="http://schemas.microsoft.com/office/word/2010/wordprocessingShape" mc:Ignorable="w14 w15 w16se w16cid w16 w16cex wp14">
+  <w:footnote w:type="separator" w:id="-1">
+    <w:p>
+      <w:pPr>
+        <w:spacing w:after="0" w:line="240" w:lineRule="auto"/>
+      </w:pPr>
+      <w:r>
+        <w:separator/>
+      </w:r>
+    </w:p>
+  </w:footnote>
+  <w:footnote w:type="continuationSeparator" w:id="0">
+    <w:p>
+      <w:pPr>
+        <w:spacing w:after="0" w:line="240" w:lineRule="auto"/>
+      </w:pPr>
+      <w:r>
+        <w:continuationSeparator/>
+      </w:r>
+    </w:p>
+  </w:footnote>
+</w:footnotes>
+</file>
+
+<file path=word/numbering.xml><?xml version="1.0" encoding="utf-8"?>
+<w:numbering xmlns:wpc="http://schemas.microsoft.com/office/word/2010/wordprocessingCanvas" xmlns:cx="http://schemas.microsoft.com/office/drawing/2014/chartex" xmlns:cx1="http://schemas.microsoft.com/office/drawing/2015/9/8/chartex" xmlns:cx2="http://schemas.microsoft.com/office/drawing/2015/10/21/chartex" xmlns:cx3="http://schemas.microsoft.com/office/drawing/2016/5/9/chartex" xmlns:cx4="http://schemas.microsoft.com/office/drawing/2016/5/10/chartex" xmlns:cx5="http://schemas.microsoft.com/office/drawing/2016/5/11/chartex" xmlns:cx6="http://schemas.microsoft.com/office/drawing/2016/5/12/chartex" xmlns:cx7="http://schemas.microsoft.com/office/drawing/2016/5/13/chartex" xmlns:cx8="http://schemas.microsoft.com/office/drawing/2016/5/14/chartex" xmlns:mc="http://schemas.openxmlformats.org/markup-compatibility/2006" xmlns:aink="http://schemas.microsoft.com/office/drawing/2016/ink" xmlns:am3d="http://schemas.microsoft.com/office/drawing/2017/model3d" xmlns:o="urn:schemas-microsoft-com:office:office" xmlns:r="http://schemas.openxmlformats.org/officeDocument/2006/relationships" xmlns:m="http://schemas.openxmlformats.org/officeDocument/2006/math" xmlns:v="urn:schemas-microsoft-com:vml" xmlns:wp14="http://schemas.microsoft.com/office/word/2010/wordprocessingDrawing" xmlns:wp="http://schemas.openxmlformats.org/drawingml/2006/wordprocessingDrawing" xmlns:w10="urn:schemas-microsoft-com:office:word" xmlns:w="http://schemas.openxmlformats.org/wordprocessingml/2006/main" xmlns:w14="http://schemas.microsoft.com/office/word/2010/wordml" xmlns:w15="http://schemas.microsoft.com/office/word/2012/wordml" xmlns:w16cex="http://schemas.microsoft.com/office/word/2018/wordml/cex" xmlns:w16cid="http://schemas.microsoft.com/office/word/2016/wordml/cid" xmlns:w16="http://schemas.microsoft.com/office/word/2018/wordml" xmlns:w16se="http://schemas.microsoft.com/office/word/2015/wordml/symex" xmlns:wpg="http://schemas.microsoft.com/office/word/2010/wordprocessingGroup" xmlns:wpi="http://schemas.microsoft.com/office/word/2010/wordprocessingInk" xmlns:wne="http://schemas.microsoft.com/office/word/2006/wordml" xmlns:wps="http://schemas.microsoft.com/office/word/2010/wordprocessingShape" mc:Ignorable="w14 w15 w16se w16cid w16 w16cex wp14">
+  <w:abstractNum w:abstractNumId="0" w15:restartNumberingAfterBreak="0">
+    <w:nsid w:val="12C42CE0"/>
+    <w:multiLevelType w:val="hybridMultilevel"/>
+    <w:tmpl w:val="D722BAEE"/>
+    <w:lvl w:ilvl="0" w:tplc="0409000F">
+      <w:start w:val="1"/>
+      <w:numFmt w:val="decimal"/>
+      <w:lvlText w:val="%1."/>
+      <w:lvlJc w:val="left"/>
+      <w:pPr>
+        <w:ind w:left="720" w:hanging="360"/>
+      </w:pPr>
+      <w:rPr>
+        <w:rFonts w:hint="default"/>
+      </w:rPr>
+    </w:lvl>
+    <w:lvl w:ilvl="1" w:tplc="04090019" w:tentative="1">
+      <w:start w:val="1"/>
+      <w:numFmt w:val="lowerLetter"/>
+      <w:lvlText w:val="%2."/>
+      <w:lvlJc w:val="left"/>
+      <w:pPr>
+        <w:ind w:left="1440" w:hanging="360"/>
+      </w:pPr>
+    </w:lvl>
+    <w:lvl w:ilvl="2" w:tplc="0409001B" w:tentative="1">
+      <w:start w:val="1"/>
+      <w:numFmt w:val="lowerRoman"/>
+      <w:lvlText w:val="%3."/>
+      <w:lvlJc w:val="right"/>
+      <w:pPr>
+        <w:ind w:left="2160" w:hanging="180"/>
+      </w:pPr>
+    </w:lvl>
+    <w:lvl w:ilvl="3" w:tplc="0409000F" w:tentative="1">
+      <w:start w:val="1"/>
+      <w:numFmt w:val="decimal"/>
+      <w:lvlText w:val="%4."/>
+      <w:lvlJc w:val="left"/>
+      <w:pPr>
+        <w:ind w:left="2880" w:hanging="360"/>
+      </w:pPr>
+    </w:lvl>
+    <w:lvl w:ilvl="4" w:tplc="04090019" w:tentative="1">
+      <w:start w:val="1"/>
+      <w:numFmt w:val="lowerLetter"/>
+      <w:lvlText w:val="%5."/>
+      <w:lvlJc w:val="left"/>
+      <w:pPr>
+        <w:ind w:left="3600" w:hanging="360"/>
+      </w:pPr>
+    </w:lvl>
+    <w:lvl w:ilvl="5" w:tplc="0409001B" w:tentative="1">
+      <w:start w:val="1"/>
+      <w:numFmt w:val="lowerRoman"/>
+      <w:lvlText w:val="%6."/>
+      <w:lvlJc w:val="right"/>
+      <w:pPr>
+        <w:ind w:left="4320" w:hanging="180"/>
+      </w:pPr>
+    </w:lvl>
+    <w:lvl w:ilvl="6" w:tplc="0409000F" w:tentative="1">
+      <w:start w:val="1"/>
+      <w:numFmt w:val="decimal"/>
+      <w:lvlText w:val="%7."/>
+      <w:lvlJc w:val="left"/>
+      <w:pPr>
+        <w:ind w:left="5040" w:hanging="360"/>
+      </w:pPr>
+    </w:lvl>
+    <w:lvl w:ilvl="7" w:tplc="04090019" w:tentative="1">
+      <w:start w:val="1"/>
+      <w:numFmt w:val="lowerLetter"/>
+      <w:lvlText w:val="%8."/>
+      <w:lvlJc w:val="left"/>
+      <w:pPr>
+        <w:ind w:left="5760" w:hanging="360"/>
+      </w:pPr>
+    </w:lvl>
+    <w:lvl w:ilvl="8" w:tplc="0409001B" w:tentative="1">
+      <w:start w:val="1"/>
+      <w:numFmt w:val="lowerRoman"/>
+      <w:lvlText w:val="%9."/>
+      <w:lvlJc w:val="right"/>
+      <w:pPr>
+        <w:ind w:left="6480" w:hanging="180"/>
+      </w:pPr>
+    </w:lvl>
+  </w:abstractNum>
+  <w:abstractNum w:abstractNumId="1" w15:restartNumberingAfterBreak="0">
+    <w:nsid w:val="298518ED"/>
+    <w:multiLevelType w:val="hybridMultilevel"/>
+    <w:tmpl w:val="CE7E6830"/>
+    <w:lvl w:ilvl="0" w:tplc="92C065E0">
+      <w:start w:val="1"/>
+      <w:numFmt w:val="bullet"/>
+      <w:lvlText w:val="-"/>
+      <w:lvlJc w:val="left"/>
+      <w:pPr>
+        <w:ind w:left="720" w:hanging="360"/>
+      </w:pPr>
+      <w:rPr>
+        <w:rFonts w:ascii="Calibri" w:eastAsiaTheme="minorEastAsia" w:hAnsi="Calibri" w:cs="Calibri" w:hint="default"/>
+      </w:rPr>
+    </w:lvl>
+    <w:lvl w:ilvl="1" w:tplc="04090003">
+      <w:start w:val="1"/>
+      <w:numFmt w:val="bullet"/>
+      <w:lvlText w:val="o"/>
+      <w:lvlJc w:val="left"/>
+      <w:pPr>
+        <w:ind w:left="1440" w:hanging="360"/>
+      </w:pPr>
+      <w:rPr>
+        <w:rFonts w:ascii="Courier New" w:hAnsi="Courier New" w:cs="Courier New" w:hint="default"/>
+      </w:rPr>
+    </w:lvl>
+    <w:lvl w:ilvl="2" w:tplc="04090005" w:tentative="1">
+      <w:start w:val="1"/>
+      <w:numFmt w:val="bullet"/>
+      <w:lvlText w:val=""/>
+      <w:lvlJc w:val="left"/>
+      <w:pPr>
+        <w:ind w:left="2160" w:hanging="360"/>
+      </w:pPr>
+      <w:rPr>
+        <w:rFonts w:ascii="Wingdings" w:hAnsi="Wingdings" w:hint="default"/>
+      </w:rPr>
+    </w:lvl>
+    <w:lvl w:ilvl="3" w:tplc="04090001" w:tentative="1">
+      <w:start w:val="1"/>
+      <w:numFmt w:val="bullet"/>
+      <w:lvlText w:val=""/>
+      <w:lvlJc w:val="left"/>
+      <w:pPr>
+        <w:ind w:left="2880" w:hanging="360"/>
+      </w:pPr>
+      <w:rPr>
+        <w:rFonts w:ascii="Symbol" w:hAnsi="Symbol" w:hint="default"/>
+      </w:rPr>
+    </w:lvl>
+    <w:lvl w:ilvl="4" w:tplc="04090003" w:tentative="1">
+      <w:start w:val="1"/>
+      <w:numFmt w:val="bullet"/>
+      <w:lvlText w:val="o"/>
+      <w:lvlJc w:val="left"/>
+      <w:pPr>
+        <w:ind w:left="3600" w:hanging="360"/>
+      </w:pPr>
+      <w:rPr>
+        <w:rFonts w:ascii="Courier New" w:hAnsi="Courier New" w:cs="Courier New" w:hint="default"/>
+      </w:rPr>
+    </w:lvl>
+    <w:lvl w:ilvl="5" w:tplc="04090005" w:tentative="1">
+      <w:start w:val="1"/>
+      <w:numFmt w:val="bullet"/>
+      <w:lvlText w:val=""/>
+      <w:lvlJc w:val="left"/>
+      <w:pPr>
+        <w:ind w:left="4320" w:hanging="360"/>
+      </w:pPr>
+      <w:rPr>
+        <w:rFonts w:ascii="Wingdings" w:hAnsi="Wingdings" w:hint="default"/>
+      </w:rPr>
+    </w:lvl>
+    <w:lvl w:ilvl="6" w:tplc="04090001" w:tentative="1">
+      <w:start w:val="1"/>
+      <w:numFmt w:val="bullet"/>
+      <w:lvlText w:val=""/>
+      <w:lvlJc w:val="left"/>
+      <w:pPr>
+        <w:ind w:left="5040" w:hanging="360"/>
+      </w:pPr>
+      <w:rPr>
+        <w:rFonts w:ascii="Symbol" w:hAnsi="Symbol" w:hint="default"/>
+      </w:rPr>
+    </w:lvl>
+    <w:lvl w:ilvl="7" w:tplc="04090003" w:tentative="1">
+      <w:start w:val="1"/>
+      <w:numFmt w:val="bullet"/>
+      <w:lvlText w:val="o"/>
+      <w:lvlJc w:val="left"/>
+      <w:pPr>
+        <w:ind w:left="5760" w:hanging="360"/>
+      </w:pPr>
+      <w:rPr>
+        <w:rFonts w:ascii="Courier New" w:hAnsi="Courier New" w:cs="Courier New" w:hint="default"/>
+      </w:rPr>
+    </w:lvl>
+    <w:lvl w:ilvl="8" w:tplc="04090005" w:tentative="1">
+      <w:start w:val="1"/>
+      <w:numFmt w:val="bullet"/>
+      <w:lvlText w:val=""/>
+      <w:lvlJc w:val="left"/>
+      <w:pPr>
+        <w:ind w:left="6480" w:hanging="360"/>
+      </w:pPr>
+      <w:rPr>
+        <w:rFonts w:ascii="Wingdings" w:hAnsi="Wingdings" w:hint="default"/>
+      </w:rPr>
+    </w:lvl>
+  </w:abstractNum>
+  <w:num w:numId="1">
+    <w:abstractNumId w:val="0"/>
+  </w:num>
+  <w:num w:numId="2">
+    <w:abstractNumId w:val="1"/>
+  </w:num>
+</w:numbering>
+</file>
+
 <file path=word/styles.xml><?xml version="1.0" encoding="utf-8"?>
 <w:styles xmlns:mc="http://schemas.openxmlformats.org/markup-compatibility/2006" xmlns:r="http://schemas.openxmlformats.org/officeDocument/2006/relationships" xmlns:w="http://schemas.openxmlformats.org/wordprocessingml/2006/main" xmlns:w14="http://schemas.microsoft.com/office/word/2010/wordml" xmlns:w15="http://schemas.microsoft.com/office/word/2012/wordml" xmlns:w16cex="http://schemas.microsoft.com/office/word/2018/wordml/cex" xmlns:w16cid="http://schemas.microsoft.com/office/word/2016/wordml/cid" xmlns:w16="http://schemas.microsoft.com/office/word/2018/wordml" xmlns:w16se="http://schemas.microsoft.com/office/word/2015/wordml/symex" mc:Ignorable="w14 w15 w16se w16cid w16 w16cex">
   <w:docDefaults>
     <w:rPrDefault>
       <w:rPr>
-        <w:rFonts w:asciiTheme="minorHAnsi" w:eastAsiaTheme="minorHAnsi" w:hAnsiTheme="minorHAnsi" w:cstheme="minorBidi"/>
-        <w:sz w:val="22"/>
-        <w:szCs w:val="22"/>
+        <w:rFonts w:asciiTheme="minorHAnsi" w:eastAsiaTheme="minorEastAsia" w:hAnsiTheme="minorHAnsi" w:cstheme="minorBidi"/>
+        <w:sz w:val="21"/>
+        <w:szCs w:val="21"/>
         <w:lang w:val="en-US" w:eastAsia="en-US" w:bidi="ar-SA"/>
       </w:rPr>
     </w:rPrDefault>
     <w:pPrDefault>
       <w:pPr>
-        <w:spacing w:after="160" w:line="259" w:lineRule="auto"/>
+        <w:spacing w:after="160" w:line="300" w:lineRule="auto"/>
       </w:pPr>
     </w:pPrDefault>
   </w:docDefaults>
@@ -136,6 +1218,7 @@
     <w:lsdException w:name="HTML Sample" w:semiHidden="1" w:unhideWhenUsed="1"/>
     <w:lsdException w:name="HTML Typewriter" w:semiHidden="1" w:unhideWhenUsed="1"/>
     <w:lsdException w:name="HTML Variable" w:semiHidden="1" w:unhideWhenUsed="1"/>
+    <w:lsdException w:name="Normal Table" w:semiHidden="1" w:unhideWhenUsed="1"/>
     <w:lsdException w:name="annotation subject" w:semiHidden="1" w:unhideWhenUsed="1"/>
     <w:lsdException w:name="No List" w:semiHidden="1" w:unhideWhenUsed="1"/>
     <w:lsdException w:name="Outline List 1" w:semiHidden="1" w:unhideWhenUsed="1"/>
@@ -182,8 +1265,10 @@
     <w:lsdException w:name="Table Subtle 2" w:semiHidden="1" w:unhideWhenUsed="1"/>
     <w:lsdException w:name="Table Web 1" w:semiHidden="1" w:unhideWhenUsed="1"/>
     <w:lsdException w:name="Table Web 2" w:semiHidden="1" w:unhideWhenUsed="1"/>
+    <w:lsdException w:name="Table Web 3" w:semiHidden="1" w:unhideWhenUsed="1"/>
     <w:lsdException w:name="Balloon Text" w:semiHidden="1" w:unhideWhenUsed="1"/>
     <w:lsdException w:name="Table Grid" w:uiPriority="39"/>
+    <w:lsdException w:name="Table Theme" w:semiHidden="1" w:unhideWhenUsed="1"/>
     <w:lsdException w:name="Placeholder Text" w:semiHidden="1"/>
     <w:lsdException w:name="No Spacing" w:uiPriority="1" w:qFormat="1"/>
     <w:lsdException w:name="Light Shading" w:uiPriority="60"/>
@@ -408,6 +1493,213 @@
   <w:style w:type="paragraph" w:default="1" w:styleId="Normal">
     <w:name w:val="Normal"/>
     <w:qFormat/>
+    <w:rsid w:val="00B502C8"/>
+  </w:style>
+  <w:style w:type="paragraph" w:styleId="Heading1">
+    <w:name w:val="heading 1"/>
+    <w:basedOn w:val="Normal"/>
+    <w:next w:val="Normal"/>
+    <w:link w:val="Heading1Char"/>
+    <w:uiPriority w:val="9"/>
+    <w:qFormat/>
+    <w:rsid w:val="00B502C8"/>
+    <w:pPr>
+      <w:keepNext/>
+      <w:keepLines/>
+      <w:spacing w:before="320" w:after="80" w:line="240" w:lineRule="auto"/>
+      <w:jc w:val="center"/>
+      <w:outlineLvl w:val="0"/>
+    </w:pPr>
+    <w:rPr>
+      <w:rFonts w:asciiTheme="majorHAnsi" w:eastAsiaTheme="majorEastAsia" w:hAnsiTheme="majorHAnsi" w:cstheme="majorBidi"/>
+      <w:color w:val="2F5496" w:themeColor="accent1" w:themeShade="BF"/>
+      <w:sz w:val="40"/>
+      <w:szCs w:val="40"/>
+    </w:rPr>
+  </w:style>
+  <w:style w:type="paragraph" w:styleId="Heading2">
+    <w:name w:val="heading 2"/>
+    <w:basedOn w:val="Normal"/>
+    <w:next w:val="Normal"/>
+    <w:link w:val="Heading2Char"/>
+    <w:uiPriority w:val="9"/>
+    <w:semiHidden/>
+    <w:unhideWhenUsed/>
+    <w:qFormat/>
+    <w:rsid w:val="00B502C8"/>
+    <w:pPr>
+      <w:keepNext/>
+      <w:keepLines/>
+      <w:spacing w:before="160" w:after="40" w:line="240" w:lineRule="auto"/>
+      <w:jc w:val="center"/>
+      <w:outlineLvl w:val="1"/>
+    </w:pPr>
+    <w:rPr>
+      <w:rFonts w:asciiTheme="majorHAnsi" w:eastAsiaTheme="majorEastAsia" w:hAnsiTheme="majorHAnsi" w:cstheme="majorBidi"/>
+      <w:sz w:val="32"/>
+      <w:szCs w:val="32"/>
+    </w:rPr>
+  </w:style>
+  <w:style w:type="paragraph" w:styleId="Heading3">
+    <w:name w:val="heading 3"/>
+    <w:basedOn w:val="Normal"/>
+    <w:next w:val="Normal"/>
+    <w:link w:val="Heading3Char"/>
+    <w:uiPriority w:val="9"/>
+    <w:semiHidden/>
+    <w:unhideWhenUsed/>
+    <w:qFormat/>
+    <w:rsid w:val="00B502C8"/>
+    <w:pPr>
+      <w:keepNext/>
+      <w:keepLines/>
+      <w:spacing w:before="160" w:after="0" w:line="240" w:lineRule="auto"/>
+      <w:outlineLvl w:val="2"/>
+    </w:pPr>
+    <w:rPr>
+      <w:rFonts w:asciiTheme="majorHAnsi" w:eastAsiaTheme="majorEastAsia" w:hAnsiTheme="majorHAnsi" w:cstheme="majorBidi"/>
+      <w:sz w:val="32"/>
+      <w:szCs w:val="32"/>
+    </w:rPr>
+  </w:style>
+  <w:style w:type="paragraph" w:styleId="Heading4">
+    <w:name w:val="heading 4"/>
+    <w:basedOn w:val="Normal"/>
+    <w:next w:val="Normal"/>
+    <w:link w:val="Heading4Char"/>
+    <w:uiPriority w:val="9"/>
+    <w:semiHidden/>
+    <w:unhideWhenUsed/>
+    <w:qFormat/>
+    <w:rsid w:val="00B502C8"/>
+    <w:pPr>
+      <w:keepNext/>
+      <w:keepLines/>
+      <w:spacing w:before="80" w:after="0"/>
+      <w:outlineLvl w:val="3"/>
+    </w:pPr>
+    <w:rPr>
+      <w:rFonts w:asciiTheme="majorHAnsi" w:eastAsiaTheme="majorEastAsia" w:hAnsiTheme="majorHAnsi" w:cstheme="majorBidi"/>
+      <w:i/>
+      <w:iCs/>
+      <w:sz w:val="30"/>
+      <w:szCs w:val="30"/>
+    </w:rPr>
+  </w:style>
+  <w:style w:type="paragraph" w:styleId="Heading5">
+    <w:name w:val="heading 5"/>
+    <w:basedOn w:val="Normal"/>
+    <w:next w:val="Normal"/>
+    <w:link w:val="Heading5Char"/>
+    <w:uiPriority w:val="9"/>
+    <w:semiHidden/>
+    <w:unhideWhenUsed/>
+    <w:qFormat/>
+    <w:rsid w:val="00B502C8"/>
+    <w:pPr>
+      <w:keepNext/>
+      <w:keepLines/>
+      <w:spacing w:before="40" w:after="0"/>
+      <w:outlineLvl w:val="4"/>
+    </w:pPr>
+    <w:rPr>
+      <w:rFonts w:asciiTheme="majorHAnsi" w:eastAsiaTheme="majorEastAsia" w:hAnsiTheme="majorHAnsi" w:cstheme="majorBidi"/>
+      <w:sz w:val="28"/>
+      <w:szCs w:val="28"/>
+    </w:rPr>
+  </w:style>
+  <w:style w:type="paragraph" w:styleId="Heading6">
+    <w:name w:val="heading 6"/>
+    <w:basedOn w:val="Normal"/>
+    <w:next w:val="Normal"/>
+    <w:link w:val="Heading6Char"/>
+    <w:uiPriority w:val="9"/>
+    <w:semiHidden/>
+    <w:unhideWhenUsed/>
+    <w:qFormat/>
+    <w:rsid w:val="00B502C8"/>
+    <w:pPr>
+      <w:keepNext/>
+      <w:keepLines/>
+      <w:spacing w:before="40" w:after="0"/>
+      <w:outlineLvl w:val="5"/>
+    </w:pPr>
+    <w:rPr>
+      <w:rFonts w:asciiTheme="majorHAnsi" w:eastAsiaTheme="majorEastAsia" w:hAnsiTheme="majorHAnsi" w:cstheme="majorBidi"/>
+      <w:i/>
+      <w:iCs/>
+      <w:sz w:val="26"/>
+      <w:szCs w:val="26"/>
+    </w:rPr>
+  </w:style>
+  <w:style w:type="paragraph" w:styleId="Heading7">
+    <w:name w:val="heading 7"/>
+    <w:basedOn w:val="Normal"/>
+    <w:next w:val="Normal"/>
+    <w:link w:val="Heading7Char"/>
+    <w:uiPriority w:val="9"/>
+    <w:semiHidden/>
+    <w:unhideWhenUsed/>
+    <w:qFormat/>
+    <w:rsid w:val="00B502C8"/>
+    <w:pPr>
+      <w:keepNext/>
+      <w:keepLines/>
+      <w:spacing w:before="40" w:after="0"/>
+      <w:outlineLvl w:val="6"/>
+    </w:pPr>
+    <w:rPr>
+      <w:rFonts w:asciiTheme="majorHAnsi" w:eastAsiaTheme="majorEastAsia" w:hAnsiTheme="majorHAnsi" w:cstheme="majorBidi"/>
+      <w:sz w:val="24"/>
+      <w:szCs w:val="24"/>
+    </w:rPr>
+  </w:style>
+  <w:style w:type="paragraph" w:styleId="Heading8">
+    <w:name w:val="heading 8"/>
+    <w:basedOn w:val="Normal"/>
+    <w:next w:val="Normal"/>
+    <w:link w:val="Heading8Char"/>
+    <w:uiPriority w:val="9"/>
+    <w:semiHidden/>
+    <w:unhideWhenUsed/>
+    <w:qFormat/>
+    <w:rsid w:val="00B502C8"/>
+    <w:pPr>
+      <w:keepNext/>
+      <w:keepLines/>
+      <w:spacing w:before="40" w:after="0"/>
+      <w:outlineLvl w:val="7"/>
+    </w:pPr>
+    <w:rPr>
+      <w:rFonts w:asciiTheme="majorHAnsi" w:eastAsiaTheme="majorEastAsia" w:hAnsiTheme="majorHAnsi" w:cstheme="majorBidi"/>
+      <w:i/>
+      <w:iCs/>
+      <w:sz w:val="22"/>
+      <w:szCs w:val="22"/>
+    </w:rPr>
+  </w:style>
+  <w:style w:type="paragraph" w:styleId="Heading9">
+    <w:name w:val="heading 9"/>
+    <w:basedOn w:val="Normal"/>
+    <w:next w:val="Normal"/>
+    <w:link w:val="Heading9Char"/>
+    <w:uiPriority w:val="9"/>
+    <w:semiHidden/>
+    <w:unhideWhenUsed/>
+    <w:qFormat/>
+    <w:rsid w:val="00B502C8"/>
+    <w:pPr>
+      <w:keepNext/>
+      <w:keepLines/>
+      <w:spacing w:before="40" w:after="0"/>
+      <w:outlineLvl w:val="8"/>
+    </w:pPr>
+    <w:rPr>
+      <w:b/>
+      <w:bCs/>
+      <w:i/>
+      <w:iCs/>
+    </w:rPr>
   </w:style>
   <w:style w:type="character" w:default="1" w:styleId="DefaultParagraphFont">
     <w:name w:val="Default Paragraph Font"/>
@@ -435,6 +1727,463 @@
     <w:uiPriority w:val="99"/>
     <w:semiHidden/>
     <w:unhideWhenUsed/>
+  </w:style>
+  <w:style w:type="character" w:customStyle="1" w:styleId="Heading1Char">
+    <w:name w:val="Heading 1 Char"/>
+    <w:basedOn w:val="DefaultParagraphFont"/>
+    <w:link w:val="Heading1"/>
+    <w:uiPriority w:val="9"/>
+    <w:rsid w:val="00B502C8"/>
+    <w:rPr>
+      <w:rFonts w:asciiTheme="majorHAnsi" w:eastAsiaTheme="majorEastAsia" w:hAnsiTheme="majorHAnsi" w:cstheme="majorBidi"/>
+      <w:color w:val="2F5496" w:themeColor="accent1" w:themeShade="BF"/>
+      <w:sz w:val="40"/>
+      <w:szCs w:val="40"/>
+    </w:rPr>
+  </w:style>
+  <w:style w:type="character" w:customStyle="1" w:styleId="Heading2Char">
+    <w:name w:val="Heading 2 Char"/>
+    <w:basedOn w:val="DefaultParagraphFont"/>
+    <w:link w:val="Heading2"/>
+    <w:uiPriority w:val="9"/>
+    <w:semiHidden/>
+    <w:rsid w:val="00B502C8"/>
+    <w:rPr>
+      <w:rFonts w:asciiTheme="majorHAnsi" w:eastAsiaTheme="majorEastAsia" w:hAnsiTheme="majorHAnsi" w:cstheme="majorBidi"/>
+      <w:sz w:val="32"/>
+      <w:szCs w:val="32"/>
+    </w:rPr>
+  </w:style>
+  <w:style w:type="character" w:customStyle="1" w:styleId="Heading3Char">
+    <w:name w:val="Heading 3 Char"/>
+    <w:basedOn w:val="DefaultParagraphFont"/>
+    <w:link w:val="Heading3"/>
+    <w:uiPriority w:val="9"/>
+    <w:semiHidden/>
+    <w:rsid w:val="00B502C8"/>
+    <w:rPr>
+      <w:rFonts w:asciiTheme="majorHAnsi" w:eastAsiaTheme="majorEastAsia" w:hAnsiTheme="majorHAnsi" w:cstheme="majorBidi"/>
+      <w:sz w:val="32"/>
+      <w:szCs w:val="32"/>
+    </w:rPr>
+  </w:style>
+  <w:style w:type="character" w:customStyle="1" w:styleId="Heading4Char">
+    <w:name w:val="Heading 4 Char"/>
+    <w:basedOn w:val="DefaultParagraphFont"/>
+    <w:link w:val="Heading4"/>
+    <w:uiPriority w:val="9"/>
+    <w:semiHidden/>
+    <w:rsid w:val="00B502C8"/>
+    <w:rPr>
+      <w:rFonts w:asciiTheme="majorHAnsi" w:eastAsiaTheme="majorEastAsia" w:hAnsiTheme="majorHAnsi" w:cstheme="majorBidi"/>
+      <w:i/>
+      <w:iCs/>
+      <w:sz w:val="30"/>
+      <w:szCs w:val="30"/>
+    </w:rPr>
+  </w:style>
+  <w:style w:type="character" w:customStyle="1" w:styleId="Heading5Char">
+    <w:name w:val="Heading 5 Char"/>
+    <w:basedOn w:val="DefaultParagraphFont"/>
+    <w:link w:val="Heading5"/>
+    <w:uiPriority w:val="9"/>
+    <w:semiHidden/>
+    <w:rsid w:val="00B502C8"/>
+    <w:rPr>
+      <w:rFonts w:asciiTheme="majorHAnsi" w:eastAsiaTheme="majorEastAsia" w:hAnsiTheme="majorHAnsi" w:cstheme="majorBidi"/>
+      <w:sz w:val="28"/>
+      <w:szCs w:val="28"/>
+    </w:rPr>
+  </w:style>
+  <w:style w:type="character" w:customStyle="1" w:styleId="Heading6Char">
+    <w:name w:val="Heading 6 Char"/>
+    <w:basedOn w:val="DefaultParagraphFont"/>
+    <w:link w:val="Heading6"/>
+    <w:uiPriority w:val="9"/>
+    <w:semiHidden/>
+    <w:rsid w:val="00B502C8"/>
+    <w:rPr>
+      <w:rFonts w:asciiTheme="majorHAnsi" w:eastAsiaTheme="majorEastAsia" w:hAnsiTheme="majorHAnsi" w:cstheme="majorBidi"/>
+      <w:i/>
+      <w:iCs/>
+      <w:sz w:val="26"/>
+      <w:szCs w:val="26"/>
+    </w:rPr>
+  </w:style>
+  <w:style w:type="character" w:customStyle="1" w:styleId="Heading7Char">
+    <w:name w:val="Heading 7 Char"/>
+    <w:basedOn w:val="DefaultParagraphFont"/>
+    <w:link w:val="Heading7"/>
+    <w:uiPriority w:val="9"/>
+    <w:semiHidden/>
+    <w:rsid w:val="00B502C8"/>
+    <w:rPr>
+      <w:rFonts w:asciiTheme="majorHAnsi" w:eastAsiaTheme="majorEastAsia" w:hAnsiTheme="majorHAnsi" w:cstheme="majorBidi"/>
+      <w:sz w:val="24"/>
+      <w:szCs w:val="24"/>
+    </w:rPr>
+  </w:style>
+  <w:style w:type="character" w:customStyle="1" w:styleId="Heading8Char">
+    <w:name w:val="Heading 8 Char"/>
+    <w:basedOn w:val="DefaultParagraphFont"/>
+    <w:link w:val="Heading8"/>
+    <w:uiPriority w:val="9"/>
+    <w:semiHidden/>
+    <w:rsid w:val="00B502C8"/>
+    <w:rPr>
+      <w:rFonts w:asciiTheme="majorHAnsi" w:eastAsiaTheme="majorEastAsia" w:hAnsiTheme="majorHAnsi" w:cstheme="majorBidi"/>
+      <w:i/>
+      <w:iCs/>
+      <w:sz w:val="22"/>
+      <w:szCs w:val="22"/>
+    </w:rPr>
+  </w:style>
+  <w:style w:type="character" w:customStyle="1" w:styleId="Heading9Char">
+    <w:name w:val="Heading 9 Char"/>
+    <w:basedOn w:val="DefaultParagraphFont"/>
+    <w:link w:val="Heading9"/>
+    <w:uiPriority w:val="9"/>
+    <w:semiHidden/>
+    <w:rsid w:val="00B502C8"/>
+    <w:rPr>
+      <w:b/>
+      <w:bCs/>
+      <w:i/>
+      <w:iCs/>
+    </w:rPr>
+  </w:style>
+  <w:style w:type="paragraph" w:styleId="Caption">
+    <w:name w:val="caption"/>
+    <w:basedOn w:val="Normal"/>
+    <w:next w:val="Normal"/>
+    <w:uiPriority w:val="35"/>
+    <w:semiHidden/>
+    <w:unhideWhenUsed/>
+    <w:qFormat/>
+    <w:rsid w:val="00B502C8"/>
+    <w:pPr>
+      <w:spacing w:line="240" w:lineRule="auto"/>
+    </w:pPr>
+    <w:rPr>
+      <w:b/>
+      <w:bCs/>
+      <w:color w:val="404040" w:themeColor="text1" w:themeTint="BF"/>
+      <w:sz w:val="16"/>
+      <w:szCs w:val="16"/>
+    </w:rPr>
+  </w:style>
+  <w:style w:type="paragraph" w:styleId="Title">
+    <w:name w:val="Title"/>
+    <w:basedOn w:val="Normal"/>
+    <w:next w:val="Normal"/>
+    <w:link w:val="TitleChar"/>
+    <w:uiPriority w:val="10"/>
+    <w:qFormat/>
+    <w:rsid w:val="00B502C8"/>
+    <w:pPr>
+      <w:pBdr>
+        <w:top w:val="single" w:sz="6" w:space="8" w:color="A5A5A5" w:themeColor="accent3"/>
+        <w:bottom w:val="single" w:sz="6" w:space="8" w:color="A5A5A5" w:themeColor="accent3"/>
+      </w:pBdr>
+      <w:spacing w:after="400" w:line="240" w:lineRule="auto"/>
+      <w:contextualSpacing/>
+      <w:jc w:val="center"/>
+    </w:pPr>
+    <w:rPr>
+      <w:rFonts w:asciiTheme="majorHAnsi" w:eastAsiaTheme="majorEastAsia" w:hAnsiTheme="majorHAnsi" w:cstheme="majorBidi"/>
+      <w:caps/>
+      <w:color w:val="44546A" w:themeColor="text2"/>
+      <w:spacing w:val="30"/>
+      <w:sz w:val="72"/>
+      <w:szCs w:val="72"/>
+    </w:rPr>
+  </w:style>
+  <w:style w:type="character" w:customStyle="1" w:styleId="TitleChar">
+    <w:name w:val="Title Char"/>
+    <w:basedOn w:val="DefaultParagraphFont"/>
+    <w:link w:val="Title"/>
+    <w:uiPriority w:val="10"/>
+    <w:rsid w:val="00B502C8"/>
+    <w:rPr>
+      <w:rFonts w:asciiTheme="majorHAnsi" w:eastAsiaTheme="majorEastAsia" w:hAnsiTheme="majorHAnsi" w:cstheme="majorBidi"/>
+      <w:caps/>
+      <w:color w:val="44546A" w:themeColor="text2"/>
+      <w:spacing w:val="30"/>
+      <w:sz w:val="72"/>
+      <w:szCs w:val="72"/>
+    </w:rPr>
+  </w:style>
+  <w:style w:type="paragraph" w:styleId="Subtitle">
+    <w:name w:val="Subtitle"/>
+    <w:basedOn w:val="Normal"/>
+    <w:next w:val="Normal"/>
+    <w:link w:val="SubtitleChar"/>
+    <w:uiPriority w:val="11"/>
+    <w:qFormat/>
+    <w:rsid w:val="00B502C8"/>
+    <w:pPr>
+      <w:numPr>
+        <w:ilvl w:val="1"/>
+      </w:numPr>
+      <w:jc w:val="center"/>
+    </w:pPr>
+    <w:rPr>
+      <w:color w:val="44546A" w:themeColor="text2"/>
+      <w:sz w:val="28"/>
+      <w:szCs w:val="28"/>
+    </w:rPr>
+  </w:style>
+  <w:style w:type="character" w:customStyle="1" w:styleId="SubtitleChar">
+    <w:name w:val="Subtitle Char"/>
+    <w:basedOn w:val="DefaultParagraphFont"/>
+    <w:link w:val="Subtitle"/>
+    <w:uiPriority w:val="11"/>
+    <w:rsid w:val="00B502C8"/>
+    <w:rPr>
+      <w:color w:val="44546A" w:themeColor="text2"/>
+      <w:sz w:val="28"/>
+      <w:szCs w:val="28"/>
+    </w:rPr>
+  </w:style>
+  <w:style w:type="character" w:styleId="Strong">
+    <w:name w:val="Strong"/>
+    <w:basedOn w:val="DefaultParagraphFont"/>
+    <w:uiPriority w:val="22"/>
+    <w:qFormat/>
+    <w:rsid w:val="00B502C8"/>
+    <w:rPr>
+      <w:b/>
+      <w:bCs/>
+    </w:rPr>
+  </w:style>
+  <w:style w:type="character" w:styleId="Emphasis">
+    <w:name w:val="Emphasis"/>
+    <w:basedOn w:val="DefaultParagraphFont"/>
+    <w:uiPriority w:val="20"/>
+    <w:qFormat/>
+    <w:rsid w:val="00B502C8"/>
+    <w:rPr>
+      <w:i/>
+      <w:iCs/>
+      <w:color w:val="000000" w:themeColor="text1"/>
+    </w:rPr>
+  </w:style>
+  <w:style w:type="paragraph" w:styleId="NoSpacing">
+    <w:name w:val="No Spacing"/>
+    <w:uiPriority w:val="1"/>
+    <w:qFormat/>
+    <w:rsid w:val="00B502C8"/>
+    <w:pPr>
+      <w:spacing w:after="0" w:line="240" w:lineRule="auto"/>
+    </w:pPr>
+  </w:style>
+  <w:style w:type="paragraph" w:styleId="Quote">
+    <w:name w:val="Quote"/>
+    <w:basedOn w:val="Normal"/>
+    <w:next w:val="Normal"/>
+    <w:link w:val="QuoteChar"/>
+    <w:uiPriority w:val="29"/>
+    <w:qFormat/>
+    <w:rsid w:val="00B502C8"/>
+    <w:pPr>
+      <w:spacing w:before="160"/>
+      <w:ind w:left="720" w:right="720"/>
+      <w:jc w:val="center"/>
+    </w:pPr>
+    <w:rPr>
+      <w:i/>
+      <w:iCs/>
+      <w:color w:val="7B7B7B" w:themeColor="accent3" w:themeShade="BF"/>
+      <w:sz w:val="24"/>
+      <w:szCs w:val="24"/>
+    </w:rPr>
+  </w:style>
+  <w:style w:type="character" w:customStyle="1" w:styleId="QuoteChar">
+    <w:name w:val="Quote Char"/>
+    <w:basedOn w:val="DefaultParagraphFont"/>
+    <w:link w:val="Quote"/>
+    <w:uiPriority w:val="29"/>
+    <w:rsid w:val="00B502C8"/>
+    <w:rPr>
+      <w:i/>
+      <w:iCs/>
+      <w:color w:val="7B7B7B" w:themeColor="accent3" w:themeShade="BF"/>
+      <w:sz w:val="24"/>
+      <w:szCs w:val="24"/>
+    </w:rPr>
+  </w:style>
+  <w:style w:type="paragraph" w:styleId="IntenseQuote">
+    <w:name w:val="Intense Quote"/>
+    <w:basedOn w:val="Normal"/>
+    <w:next w:val="Normal"/>
+    <w:link w:val="IntenseQuoteChar"/>
+    <w:uiPriority w:val="30"/>
+    <w:qFormat/>
+    <w:rsid w:val="00B502C8"/>
+    <w:pPr>
+      <w:spacing w:before="160" w:line="276" w:lineRule="auto"/>
+      <w:ind w:left="936" w:right="936"/>
+      <w:jc w:val="center"/>
+    </w:pPr>
+    <w:rPr>
+      <w:rFonts w:asciiTheme="majorHAnsi" w:eastAsiaTheme="majorEastAsia" w:hAnsiTheme="majorHAnsi" w:cstheme="majorBidi"/>
+      <w:caps/>
+      <w:color w:val="2F5496" w:themeColor="accent1" w:themeShade="BF"/>
+      <w:sz w:val="28"/>
+      <w:szCs w:val="28"/>
+    </w:rPr>
+  </w:style>
+  <w:style w:type="character" w:customStyle="1" w:styleId="IntenseQuoteChar">
+    <w:name w:val="Intense Quote Char"/>
+    <w:basedOn w:val="DefaultParagraphFont"/>
+    <w:link w:val="IntenseQuote"/>
+    <w:uiPriority w:val="30"/>
+    <w:rsid w:val="00B502C8"/>
+    <w:rPr>
+      <w:rFonts w:asciiTheme="majorHAnsi" w:eastAsiaTheme="majorEastAsia" w:hAnsiTheme="majorHAnsi" w:cstheme="majorBidi"/>
+      <w:caps/>
+      <w:color w:val="2F5496" w:themeColor="accent1" w:themeShade="BF"/>
+      <w:sz w:val="28"/>
+      <w:szCs w:val="28"/>
+    </w:rPr>
+  </w:style>
+  <w:style w:type="character" w:styleId="SubtleEmphasis">
+    <w:name w:val="Subtle Emphasis"/>
+    <w:basedOn w:val="DefaultParagraphFont"/>
+    <w:uiPriority w:val="19"/>
+    <w:qFormat/>
+    <w:rsid w:val="00B502C8"/>
+    <w:rPr>
+      <w:i/>
+      <w:iCs/>
+      <w:color w:val="595959" w:themeColor="text1" w:themeTint="A6"/>
+    </w:rPr>
+  </w:style>
+  <w:style w:type="character" w:styleId="IntenseEmphasis">
+    <w:name w:val="Intense Emphasis"/>
+    <w:basedOn w:val="DefaultParagraphFont"/>
+    <w:uiPriority w:val="21"/>
+    <w:qFormat/>
+    <w:rsid w:val="00B502C8"/>
+    <w:rPr>
+      <w:b/>
+      <w:bCs/>
+      <w:i/>
+      <w:iCs/>
+      <w:color w:val="auto"/>
+    </w:rPr>
+  </w:style>
+  <w:style w:type="character" w:styleId="SubtleReference">
+    <w:name w:val="Subtle Reference"/>
+    <w:basedOn w:val="DefaultParagraphFont"/>
+    <w:uiPriority w:val="31"/>
+    <w:qFormat/>
+    <w:rsid w:val="00B502C8"/>
+    <w:rPr>
+      <w:caps w:val="0"/>
+      <w:smallCaps/>
+      <w:color w:val="404040" w:themeColor="text1" w:themeTint="BF"/>
+      <w:spacing w:val="0"/>
+      <w:u w:val="single" w:color="7F7F7F" w:themeColor="text1" w:themeTint="80"/>
+    </w:rPr>
+  </w:style>
+  <w:style w:type="character" w:styleId="IntenseReference">
+    <w:name w:val="Intense Reference"/>
+    <w:basedOn w:val="DefaultParagraphFont"/>
+    <w:uiPriority w:val="32"/>
+    <w:qFormat/>
+    <w:rsid w:val="00B502C8"/>
+    <w:rPr>
+      <w:b/>
+      <w:bCs/>
+      <w:caps w:val="0"/>
+      <w:smallCaps/>
+      <w:color w:val="auto"/>
+      <w:spacing w:val="0"/>
+      <w:u w:val="single"/>
+    </w:rPr>
+  </w:style>
+  <w:style w:type="character" w:styleId="BookTitle">
+    <w:name w:val="Book Title"/>
+    <w:basedOn w:val="DefaultParagraphFont"/>
+    <w:uiPriority w:val="33"/>
+    <w:qFormat/>
+    <w:rsid w:val="00B502C8"/>
+    <w:rPr>
+      <w:b/>
+      <w:bCs/>
+      <w:caps w:val="0"/>
+      <w:smallCaps/>
+      <w:spacing w:val="0"/>
+    </w:rPr>
+  </w:style>
+  <w:style w:type="paragraph" w:styleId="TOCHeading">
+    <w:name w:val="TOC Heading"/>
+    <w:basedOn w:val="Heading1"/>
+    <w:next w:val="Normal"/>
+    <w:uiPriority w:val="39"/>
+    <w:semiHidden/>
+    <w:unhideWhenUsed/>
+    <w:qFormat/>
+    <w:rsid w:val="00B502C8"/>
+    <w:pPr>
+      <w:outlineLvl w:val="9"/>
+    </w:pPr>
+  </w:style>
+  <w:style w:type="paragraph" w:styleId="ListParagraph">
+    <w:name w:val="List Paragraph"/>
+    <w:basedOn w:val="Normal"/>
+    <w:uiPriority w:val="34"/>
+    <w:qFormat/>
+    <w:rsid w:val="006A1464"/>
+    <w:pPr>
+      <w:ind w:left="720"/>
+      <w:contextualSpacing/>
+    </w:pPr>
+  </w:style>
+  <w:style w:type="paragraph" w:styleId="Header">
+    <w:name w:val="header"/>
+    <w:basedOn w:val="Normal"/>
+    <w:link w:val="HeaderChar"/>
+    <w:uiPriority w:val="99"/>
+    <w:unhideWhenUsed/>
+    <w:rsid w:val="002970CB"/>
+    <w:pPr>
+      <w:tabs>
+        <w:tab w:val="center" w:pos="4680"/>
+        <w:tab w:val="right" w:pos="9360"/>
+      </w:tabs>
+      <w:spacing w:after="0" w:line="240" w:lineRule="auto"/>
+    </w:pPr>
+  </w:style>
+  <w:style w:type="character" w:customStyle="1" w:styleId="HeaderChar">
+    <w:name w:val="Header Char"/>
+    <w:basedOn w:val="DefaultParagraphFont"/>
+    <w:link w:val="Header"/>
+    <w:uiPriority w:val="99"/>
+    <w:rsid w:val="002970CB"/>
+  </w:style>
+  <w:style w:type="paragraph" w:styleId="Footer">
+    <w:name w:val="footer"/>
+    <w:basedOn w:val="Normal"/>
+    <w:link w:val="FooterChar"/>
+    <w:uiPriority w:val="99"/>
+    <w:unhideWhenUsed/>
+    <w:rsid w:val="002970CB"/>
+    <w:pPr>
+      <w:tabs>
+        <w:tab w:val="center" w:pos="4680"/>
+        <w:tab w:val="right" w:pos="9360"/>
+      </w:tabs>
+      <w:spacing w:after="0" w:line="240" w:lineRule="auto"/>
+    </w:pPr>
+  </w:style>
+  <w:style w:type="character" w:customStyle="1" w:styleId="FooterChar">
+    <w:name w:val="Footer Char"/>
+    <w:basedOn w:val="DefaultParagraphFont"/>
+    <w:link w:val="Footer"/>
+    <w:uiPriority w:val="99"/>
+    <w:rsid w:val="002970CB"/>
   </w:style>
 </w:styles>
 </file>
@@ -698,4 +2447,16 @@
     </a:ext>
   </a:extLst>
 </a:theme>
+</file>
+
+<file path=customXml/item1.xml><?xml version="1.0" encoding="utf-8"?>
+<b:Sources xmlns:b="http://schemas.openxmlformats.org/officeDocument/2006/bibliography" xmlns="http://schemas.openxmlformats.org/officeDocument/2006/bibliography" SelectedStyle="\APASixthEditionOfficeOnline.xsl" StyleName="APA" Version="6"/>
+</file>
+
+<file path=customXml/itemProps1.xml><?xml version="1.0" encoding="utf-8"?>
+<ds:datastoreItem xmlns:ds="http://schemas.openxmlformats.org/officeDocument/2006/customXml" ds:itemID="{93B2A8E3-103B-47A2-BBA7-2796D1F1AECC}">
+  <ds:schemaRefs>
+    <ds:schemaRef ds:uri="http://schemas.openxmlformats.org/officeDocument/2006/bibliography"/>
+  </ds:schemaRefs>
+</ds:datastoreItem>
 </file>
</xml_diff>